<commit_message>
Continued work on James Lee Summitt
</commit_message>
<xml_diff>
--- a/James Lee SUMMITT.docx
+++ b/James Lee SUMMITT.docx
@@ -14,14 +14,7 @@
           <w:b/>
           <w:bCs/>
         </w:rPr>
-        <w:t>James Lee SUMMITT</w:t>
-      </w:r>
-      <w:r>
-        <w:rPr>
-          <w:b/>
-          <w:bCs/>
-        </w:rPr>
-        <w:t xml:space="preserve"> (1840-1927)</w:t>
+        <w:t>James Lee SUMMITT (1840-1927)</w:t>
       </w:r>
     </w:p>
     <w:p>
@@ -615,15 +608,7 @@
         <w:t>d</w:t>
       </w:r>
       <w:r>
-        <w:t xml:space="preserve"> slaves </w:t>
-      </w:r>
-      <w:proofErr w:type="gramStart"/>
-      <w:r>
-        <w:t>be</w:t>
-      </w:r>
-      <w:proofErr w:type="gramEnd"/>
-      <w:r>
-        <w:t xml:space="preserve"> returned to their owners</w:t>
+        <w:t xml:space="preserve"> slaves be returned to their owners</w:t>
       </w:r>
       <w:r>
         <w:t>.  The s</w:t>
@@ -669,7 +654,7 @@
         </w:rPr>
         <w:lastRenderedPageBreak/>
         <w:drawing>
-          <wp:inline distT="0" distB="0" distL="0" distR="0" wp14:anchorId="19531CD3" wp14:editId="525C7A9D">
+          <wp:inline distT="0" distB="0" distL="0" distR="0" wp14:anchorId="19531CD3" wp14:editId="168F96AB">
             <wp:extent cx="5943600" cy="6343015"/>
             <wp:effectExtent l="0" t="0" r="0" b="635"/>
             <wp:docPr id="1376312377" name="Picture 37"/>
@@ -1835,157 +1820,2729 @@
     </w:p>
     <w:p>
       <w:r>
-        <w:t>James Lee SUMMITT served in the military on April 16, 1862, in Barbourville, Kentucky, when he was 21 years old.</w:t>
-      </w:r>
-    </w:p>
-    <w:p>
-      <w:r>
-        <w:t>Enrolled in Co. H, 5th Tennessee Infantry USA</w:t>
-      </w:r>
-    </w:p>
-    <w:p>
-      <w:r>
-        <w:t>16 Apr 1862 • Barbourville, Knox, Kentucky, USA</w:t>
-      </w:r>
-    </w:p>
-    <w:p>
-      <w:r>
-        <w:t>In April of 1862, enlistment in the Union Army during the American Civil War was a crucial and evolving aspect of the war effort. Here are some key points regarding enlistment during that time:</w:t>
-      </w:r>
-    </w:p>
-    <w:p>
-      <w:pPr>
-        <w:numPr>
-          <w:ilvl w:val="0"/>
-          <w:numId w:val="13"/>
-        </w:numPr>
-      </w:pPr>
-      <w:r>
-        <w:rPr>
-          <w:b/>
-          <w:bCs/>
-        </w:rPr>
-        <w:t>Voluntary Enlistment</w:t>
-      </w:r>
-      <w:r>
-        <w:t>: By April 1862, enlistment in the Union Army was still primarily voluntary. The early enthusiasm for the war in 1861 had led to large numbers of men enlisting voluntarily, often spurred by patriotic fervor, community pressure, and the desire to preserve the Union.</w:t>
-      </w:r>
-    </w:p>
-    <w:p>
-      <w:pPr>
-        <w:numPr>
-          <w:ilvl w:val="0"/>
-          <w:numId w:val="13"/>
-        </w:numPr>
-      </w:pPr>
-      <w:r>
-        <w:rPr>
-          <w:b/>
-          <w:bCs/>
-        </w:rPr>
-        <w:t>Enlistment Incentives</w:t>
-      </w:r>
-      <w:r>
-        <w:t>: As the war dragged on, the Union government began offering incentives to encourage enlistment. These included bounties (cash bonuses) for those who enlisted. Local governments and communities sometimes supplemented these bounties to encourage more men to join.</w:t>
-      </w:r>
-    </w:p>
-    <w:p>
-      <w:pPr>
-        <w:numPr>
-          <w:ilvl w:val="0"/>
-          <w:numId w:val="13"/>
-        </w:numPr>
-      </w:pPr>
-      <w:r>
-        <w:rPr>
-          <w:b/>
-          <w:bCs/>
-        </w:rPr>
-        <w:t>The Militia Act of 1862</w:t>
-      </w:r>
-      <w:r>
-        <w:t>: Although this act was passed in July 1862, it was being debated and prepared in the spring. It allowed for the drafting of men into the militia and extended the service of existing soldiers. This marked a shift from voluntary enlistment to conscription, although the first draft wouldn't occur until 1863.</w:t>
-      </w:r>
-    </w:p>
-    <w:p>
-      <w:pPr>
-        <w:numPr>
-          <w:ilvl w:val="0"/>
-          <w:numId w:val="13"/>
-        </w:numPr>
-      </w:pPr>
-      <w:r>
-        <w:rPr>
-          <w:b/>
-          <w:bCs/>
-        </w:rPr>
+        <w:t xml:space="preserve">Tennessee was the last state to join the Confederacy.  It seceded on June 8,1861, by a vote of 102,172 to 47,328.  East Tennessee delegates voted against secession.  </w:t>
+      </w:r>
+      <w:r>
+        <w:t xml:space="preserve">Monroe County is in eastern Tennessee and James Lee left his family with his parents in Sweetwater, Tennessee, sometime late in 1861 or early 1862.  </w:t>
+      </w:r>
+      <w:r>
+        <w:t>He probably headed west at first to avoid Confederate impressment units.  He also would have traveled by night and rested by day.  In early April he finally arrived</w:t>
+      </w:r>
+      <w:r>
+        <w:t xml:space="preserve"> in Barbourville, Kentucky</w:t>
+      </w:r>
+      <w:r>
+        <w:t>.</w:t>
+      </w:r>
+      <w:r>
+        <w:t xml:space="preserve"> </w:t>
+      </w:r>
+      <w:r>
+        <w:t xml:space="preserve"> James Lee</w:t>
+      </w:r>
+      <w:r>
+        <w:t xml:space="preserve"> was 21 years old</w:t>
+      </w:r>
+      <w:r>
+        <w:t xml:space="preserve"> when he enlisted </w:t>
+      </w:r>
+      <w:r>
+        <w:t xml:space="preserve">in </w:t>
+      </w:r>
+      <w:r>
+        <w:t>Company</w:t>
+      </w:r>
+      <w:r>
+        <w:t xml:space="preserve"> H</w:t>
+      </w:r>
+      <w:r>
+        <w:t xml:space="preserve"> of the</w:t>
+      </w:r>
+      <w:r>
+        <w:t xml:space="preserve"> 5th Tennessee </w:t>
+      </w:r>
+      <w:r>
+        <w:t xml:space="preserve">Volunteer </w:t>
+      </w:r>
+      <w:r>
+        <w:t xml:space="preserve">Infantry </w:t>
+      </w:r>
+      <w:r>
+        <w:t xml:space="preserve">Regiment </w:t>
+      </w:r>
+      <w:r>
+        <w:t>USA</w:t>
+      </w:r>
+      <w:r>
+        <w:t xml:space="preserve"> (also called the </w:t>
+      </w:r>
+      <w:r>
+        <w:t>5</w:t>
+      </w:r>
+      <w:r>
+        <w:rPr>
+          <w:vertAlign w:val="superscript"/>
+        </w:rPr>
+        <w:t>th</w:t>
+      </w:r>
+      <w:r>
+        <w:t xml:space="preserve"> East Tennessee Infantry Regiment</w:t>
+      </w:r>
+      <w:r>
+        <w:t xml:space="preserve">) on April </w:t>
+      </w:r>
+      <w:r>
+        <w:t>16</w:t>
+      </w:r>
+      <w:r>
+        <w:t>,1</w:t>
+      </w:r>
+      <w:r>
+        <w:t>862</w:t>
+      </w:r>
+      <w:r>
+        <w:t>.</w:t>
+      </w:r>
+      <w:r>
+        <w:t xml:space="preserve">  </w:t>
+      </w:r>
+      <w:r>
+        <w:t>Co</w:t>
+      </w:r>
+      <w:r>
+        <w:t>mpany</w:t>
+      </w:r>
+      <w:r>
+        <w:t xml:space="preserve"> “H”</w:t>
+      </w:r>
+      <w:r>
+        <w:t xml:space="preserve"> was e</w:t>
+      </w:r>
+      <w:r>
+        <w:t xml:space="preserve">nrolled </w:t>
+      </w:r>
+      <w:r>
+        <w:t xml:space="preserve">at </w:t>
+      </w:r>
+      <w:r>
+        <w:t>Barboursville</w:t>
+      </w:r>
+      <w:r>
+        <w:t xml:space="preserve"> and</w:t>
+      </w:r>
+      <w:r>
+        <w:t xml:space="preserve"> mustered in at Pine Knot</w:t>
+      </w:r>
+      <w:r>
+        <w:t xml:space="preserve"> on</w:t>
+      </w:r>
+      <w:r>
+        <w:t xml:space="preserve"> May 21, 1862</w:t>
+      </w:r>
+      <w:r>
+        <w:t>.  The m</w:t>
+      </w:r>
+      <w:r>
+        <w:t>en</w:t>
+      </w:r>
+      <w:r>
+        <w:t xml:space="preserve"> in the company were</w:t>
+      </w:r>
+      <w:r>
+        <w:t xml:space="preserve"> mainly from Blount </w:t>
+      </w:r>
+      <w:r>
+        <w:t xml:space="preserve">and Monroe </w:t>
+      </w:r>
+      <w:r>
+        <w:t>Count</w:t>
+      </w:r>
+      <w:r>
+        <w:t>ies.</w:t>
+      </w:r>
+    </w:p>
+    <w:p>
+      <w:r>
+        <w:t>I</w:t>
+      </w:r>
+      <w:r>
+        <w:t xml:space="preserve">n April of 1862, enlistment in the Union Army was a crucial and evolving aspect of the war effort. </w:t>
+      </w:r>
+      <w:r>
+        <w:t>In</w:t>
+      </w:r>
+      <w:r>
+        <w:t xml:space="preserve"> April </w:t>
+      </w:r>
+      <w:r>
+        <w:t xml:space="preserve">of </w:t>
+      </w:r>
+      <w:r>
+        <w:t xml:space="preserve">1862, enlistment was still primarily voluntary. The early enthusiasm for the war in </w:t>
+      </w:r>
+      <w:r>
+        <w:t>the previous year</w:t>
+      </w:r>
+      <w:r>
+        <w:t xml:space="preserve"> had led to large numbers of men enlisting voluntarily</w:t>
+      </w:r>
+      <w:r>
+        <w:t>.  These men were</w:t>
+      </w:r>
+      <w:r>
+        <w:t xml:space="preserve"> often spurred by patriotic fervor, community pressure, and the desire to preserve the Union.</w:t>
+      </w:r>
+      <w:r>
+        <w:t xml:space="preserve">  Many Eastern Tennessee men braved the cold night to head north as James Lee did to enlist.</w:t>
+      </w:r>
+      <w:r>
+        <w:rPr>
+          <w:b/>
+          <w:bCs/>
+        </w:rPr>
+        <w:t xml:space="preserve">  </w:t>
+      </w:r>
+      <w:r>
+        <w:t xml:space="preserve">By April 1862, it was clear the war would not be short, and enlistment periods were being extended. New recruits </w:t>
+      </w:r>
+      <w:r>
+        <w:t xml:space="preserve">like James Lee, </w:t>
+      </w:r>
+      <w:r>
+        <w:t>were typically enlisted for three years of service.</w:t>
+      </w:r>
+    </w:p>
+    <w:p>
+      <w:r>
+        <w:t xml:space="preserve">The </w:t>
+      </w:r>
+      <w:r>
+        <w:t>5</w:t>
+      </w:r>
+      <w:r>
+        <w:rPr>
+          <w:vertAlign w:val="superscript"/>
+        </w:rPr>
+        <w:t>th</w:t>
+      </w:r>
+      <w:r>
+        <w:t xml:space="preserve"> East Tennessee Infantry Regiment</w:t>
+      </w:r>
+      <w:r>
+        <w:t xml:space="preserve"> </w:t>
+      </w:r>
+      <w:r>
+        <w:t>was o</w:t>
+      </w:r>
+      <w:r>
+        <w:t xml:space="preserve">rganized at Barboursville, Kentucky, </w:t>
+      </w:r>
+      <w:proofErr w:type="gramStart"/>
+      <w:r>
+        <w:t>with  six</w:t>
+      </w:r>
+      <w:proofErr w:type="gramEnd"/>
+      <w:r>
+        <w:t xml:space="preserve"> companies</w:t>
+      </w:r>
+      <w:r>
+        <w:t xml:space="preserve"> on</w:t>
+      </w:r>
+      <w:r>
+        <w:t xml:space="preserve"> March 28, 1862</w:t>
+      </w:r>
+      <w:r>
+        <w:t xml:space="preserve">.  </w:t>
+      </w:r>
+      <w:r>
+        <w:t>The regiment was placed in Brigadier General J.G. Spears’ 25</w:t>
+      </w:r>
+      <w:r>
+        <w:rPr>
+          <w:vertAlign w:val="superscript"/>
+        </w:rPr>
+        <w:t>th</w:t>
+      </w:r>
+      <w:r>
+        <w:t xml:space="preserve"> Brigade, of Brigadier General George W. Morgan’s 7</w:t>
+      </w:r>
+      <w:r>
+        <w:rPr>
+          <w:vertAlign w:val="superscript"/>
+        </w:rPr>
+        <w:t>th</w:t>
+      </w:r>
+      <w:r>
+        <w:t xml:space="preserve"> Division, Army of the Ohio. Other </w:t>
+      </w:r>
+      <w:r>
         <w:lastRenderedPageBreak/>
-        <w:t>Length of Service</w:t>
-      </w:r>
-      <w:r>
-        <w:t xml:space="preserve">: Initially, many soldiers </w:t>
+        <w:t>members of the brigade were the 3</w:t>
+      </w:r>
+      <w:r>
+        <w:rPr>
+          <w:vertAlign w:val="superscript"/>
+        </w:rPr>
+        <w:t>rd</w:t>
+      </w:r>
+      <w:r>
+        <w:t>, 4</w:t>
+      </w:r>
+      <w:r>
+        <w:rPr>
+          <w:vertAlign w:val="superscript"/>
+        </w:rPr>
+        <w:t>th</w:t>
+      </w:r>
+      <w:r>
+        <w:t>, and 6</w:t>
+      </w:r>
+      <w:r>
+        <w:rPr>
+          <w:vertAlign w:val="superscript"/>
+        </w:rPr>
+        <w:t>th</w:t>
+      </w:r>
+      <w:r>
+        <w:t xml:space="preserve"> Tennessee Infantry. The regiment remained in this brigade until the latter part of November 1862.</w:t>
+      </w:r>
+    </w:p>
+    <w:p>
+      <w:r>
+        <w:t>T</w:t>
+      </w:r>
+      <w:r>
+        <w:t xml:space="preserve">he morning of March </w:t>
+      </w:r>
+      <w:r>
+        <w:t xml:space="preserve">10, </w:t>
+      </w:r>
+      <w:r>
+        <w:t>1862, Co</w:t>
+      </w:r>
+      <w:r>
+        <w:t>lonel</w:t>
+      </w:r>
+      <w:r>
+        <w:t xml:space="preserve"> James P.T. Carter </w:t>
       </w:r>
       <w:proofErr w:type="gramStart"/>
       <w:r>
-        <w:t>had enlisted</w:t>
+        <w:t>USA</w:t>
+      </w:r>
+      <w:r>
+        <w:t xml:space="preserve"> ,</w:t>
       </w:r>
       <w:proofErr w:type="gramEnd"/>
       <w:r>
-        <w:t xml:space="preserve"> for short terms, such as three months or a year. By April 1862, it was clear the war would not be short, and enlistment periods were being extended. New recruits were typically enlisted for three years of service.</w:t>
-      </w:r>
-    </w:p>
-    <w:p>
-      <w:pPr>
-        <w:numPr>
-          <w:ilvl w:val="0"/>
-          <w:numId w:val="13"/>
-        </w:numPr>
-      </w:pPr>
-      <w:r>
-        <w:rPr>
-          <w:b/>
-          <w:bCs/>
-        </w:rPr>
-        <w:t>Recruitment Challenges</w:t>
-      </w:r>
-      <w:r>
-        <w:t>: By this time, it was becoming increasingly challenging to recruit volunteers. The realities of war, including high casualties and the hardships of military life, were well-known, which dampened enthusiasm for enlistment.</w:t>
-      </w:r>
-    </w:p>
-    <w:p>
-      <w:pPr>
-        <w:numPr>
-          <w:ilvl w:val="0"/>
-          <w:numId w:val="13"/>
-        </w:numPr>
-      </w:pPr>
-      <w:r>
-        <w:rPr>
-          <w:b/>
-          <w:bCs/>
-        </w:rPr>
-        <w:t>African American Enlistment</w:t>
-      </w:r>
-      <w:r>
-        <w:t>: In April 1862, African Americans were still largely barred from enlisting in the Union Army, although there were exceptions, particularly in the Navy. This would change later in 1862 with the issuance of the Emancipation Proclamation, which allowed for the enlistment of African American soldiers in large numbers.</w:t>
-      </w:r>
-    </w:p>
-    <w:p>
-      <w:r>
-        <w:t>Overall, enlistment in April 1862 was characterized by a combination of voluntary service, increasing incentives, and the beginning of a shift towards more formalized conscription as the Union sought to maintain and expand its army in the face of the ongoing and intensifying conflict.</w:t>
-      </w:r>
-    </w:p>
-    <w:p>
+        <w:t xml:space="preserve"> </w:t>
+      </w:r>
+      <w:r>
+        <w:t>le</w:t>
+      </w:r>
+      <w:r>
+        <w:t>ft</w:t>
+      </w:r>
+      <w:r>
+        <w:t xml:space="preserve"> with his command, which consists of the First East Tennessee Regiment, the Second East Tennessee Regiment, a detachment of the First Kentucky Cavalry, and Company B of the Forty-ninth Indiana Regiment led by Lt. Col. James </w:t>
+      </w:r>
+      <w:proofErr w:type="spellStart"/>
+      <w:r>
+        <w:t>Keigwin</w:t>
+      </w:r>
+      <w:proofErr w:type="spellEnd"/>
+      <w:r>
+        <w:t>, for Big Creek Gap</w:t>
+      </w:r>
+      <w:r>
+        <w:t>.</w:t>
+      </w:r>
+      <w:r>
+        <w:t xml:space="preserve">  Their mission was to </w:t>
+      </w:r>
+      <w:r>
+        <w:t xml:space="preserve">capture or disperse the Confederate forces that </w:t>
+      </w:r>
+      <w:r>
+        <w:t>we</w:t>
+      </w:r>
+      <w:r>
+        <w:t>re blockading roads and molesting the Unionist civilians</w:t>
+      </w:r>
+      <w:r>
+        <w:t xml:space="preserve"> in Northeastern Tennessee</w:t>
+      </w:r>
+      <w:r>
+        <w:rPr>
+          <w:rStyle w:val="FootnoteReference"/>
+        </w:rPr>
+        <w:footnoteReference w:id="15"/>
+      </w:r>
+      <w:r>
+        <w:t>.</w:t>
+      </w:r>
+      <w:r>
+        <w:t xml:space="preserve"> </w:t>
+      </w:r>
+    </w:p>
+    <w:p>
+      <w:r>
+        <w:t>Big Creek Gap</w:t>
+      </w:r>
+      <w:r>
+        <w:t xml:space="preserve"> was</w:t>
+      </w:r>
+      <w:r>
+        <w:t xml:space="preserve"> one of the few natural openings through the Cumberland Mountains in the region</w:t>
+      </w:r>
+      <w:r>
+        <w:t xml:space="preserve"> and therefore a path through which armies could travel in either direction</w:t>
+      </w:r>
+      <w:r>
+        <w:t>.</w:t>
+      </w:r>
+      <w:r>
+        <w:t xml:space="preserve">  </w:t>
+      </w:r>
+      <w:r>
+        <w:t>This</w:t>
+      </w:r>
+      <w:r>
+        <w:t xml:space="preserve"> corridor was narrow and steep, and even lightly loaded wagons found travel</w:t>
+      </w:r>
+      <w:r>
+        <w:t>ing the trail</w:t>
+      </w:r>
+      <w:r>
+        <w:t xml:space="preserve"> extremely hazardous. </w:t>
+      </w:r>
+      <w:r>
+        <w:t xml:space="preserve"> </w:t>
+      </w:r>
+      <w:r>
+        <w:t>Cumberland Gap</w:t>
+      </w:r>
+      <w:r>
+        <w:t xml:space="preserve"> was about thirty miles distant and was</w:t>
+      </w:r>
+      <w:r>
+        <w:t xml:space="preserve"> one </w:t>
+      </w:r>
+      <w:r>
+        <w:t xml:space="preserve">of </w:t>
+      </w:r>
+      <w:r>
+        <w:t xml:space="preserve">the main migration routes from the east to the west and </w:t>
+      </w:r>
+      <w:r>
+        <w:t xml:space="preserve">was </w:t>
+      </w:r>
+      <w:r>
+        <w:t>a</w:t>
+      </w:r>
+      <w:r>
+        <w:t>n important</w:t>
+      </w:r>
+      <w:r>
+        <w:t xml:space="preserve"> strategic gateway during th</w:t>
+      </w:r>
+      <w:r>
+        <w:t xml:space="preserve">is time.  Confederate fortifications and defensive works ringed the Cumberland Gap and the Confederates considered it </w:t>
+      </w:r>
+      <w:r>
+        <w:t>impregnable from the north and east.</w:t>
+      </w:r>
+      <w:r>
+        <w:t xml:space="preserve">   Local Unionists alerted Union forces to </w:t>
+      </w:r>
+      <w:r>
+        <w:t>the possibility of flanking the fortifications via Big Cree</w:t>
+      </w:r>
+      <w:r>
+        <w:t>k</w:t>
+      </w:r>
+      <w:r>
+        <w:t xml:space="preserve"> Gap. </w:t>
+      </w:r>
+      <w:r>
+        <w:t xml:space="preserve"> </w:t>
+      </w:r>
+      <w:r>
+        <w:t>On May 10, the 5</w:t>
+      </w:r>
+      <w:r>
+        <w:rPr>
+          <w:vertAlign w:val="superscript"/>
+        </w:rPr>
+        <w:t>th</w:t>
+      </w:r>
+      <w:r>
+        <w:t xml:space="preserve"> and 6</w:t>
+      </w:r>
+      <w:r>
+        <w:rPr>
+          <w:vertAlign w:val="superscript"/>
+        </w:rPr>
+        <w:t>th</w:t>
+      </w:r>
+      <w:r>
+        <w:t xml:space="preserve"> Tennessee Regiments were at Archer’s, </w:t>
+      </w:r>
+      <w:r>
+        <w:t xml:space="preserve">a small community </w:t>
+      </w:r>
+      <w:r>
+        <w:t>near Big Creek Gap</w:t>
+      </w:r>
+      <w:r>
+        <w:t xml:space="preserve"> in Tennessee</w:t>
+      </w:r>
+      <w:r>
+        <w:t xml:space="preserve">. </w:t>
+      </w:r>
+      <w:r>
+        <w:t xml:space="preserve"> </w:t>
+      </w:r>
+      <w:r>
+        <w:t xml:space="preserve">In June, Spear’s Brigade forced a passage through Big Creek Gap, and General Speaks spoke of Captain Clingan as a Brave and gallant officer in his report of an engagement there on June 12. </w:t>
+      </w:r>
+      <w:r>
+        <w:t xml:space="preserve"> </w:t>
+      </w:r>
+      <w:r>
+        <w:t xml:space="preserve">The brigade then went on to occupy Cumberland Gap on </w:t>
+      </w:r>
+      <w:r>
+        <w:t>June 18 and</w:t>
+      </w:r>
+      <w:r>
+        <w:t xml:space="preserve"> remained in that area.</w:t>
+      </w:r>
+      <w:r>
+        <w:t xml:space="preserve">  </w:t>
+      </w:r>
+      <w:r>
+        <w:t>On July 28, a Confederate estimate of the forces at Cumberland Gap listed the 5</w:t>
+      </w:r>
+      <w:r>
+        <w:rPr>
+          <w:vertAlign w:val="superscript"/>
+        </w:rPr>
+        <w:t>th</w:t>
+      </w:r>
+      <w:r>
+        <w:t xml:space="preserve"> Regiment with 500 men.</w:t>
+      </w:r>
+      <w:r>
+        <w:t xml:space="preserve">  </w:t>
+      </w:r>
+      <w:r>
+        <w:t>On September 6, 100 men from the regiment, under Captain Hedgecock, formed part of an expedition to Pine Mountain, and Confederate Camp Pine Knot, in which the Confederates were driven from the camp, and 95 prisoners taken.</w:t>
+      </w:r>
+    </w:p>
+    <w:p>
+      <w:r>
+        <w:t xml:space="preserve">The regiment accompanied General Morgan on his withdrawal from the Gap to the Ohio River </w:t>
+      </w:r>
+      <w:r>
+        <w:t>o</w:t>
+      </w:r>
+      <w:r>
+        <w:t>n September</w:t>
+      </w:r>
+      <w:r>
+        <w:t xml:space="preserve"> 17</w:t>
+      </w:r>
+      <w:r>
+        <w:t xml:space="preserve"> and on October 12, at Portland, Ohio, General Morgan, in reporting on his forces listed the 5</w:t>
+      </w:r>
+      <w:r>
+        <w:rPr>
+          <w:vertAlign w:val="superscript"/>
+        </w:rPr>
+        <w:t>th</w:t>
+      </w:r>
+      <w:r>
+        <w:t xml:space="preserve"> Tennessee with an aggregate of 727. </w:t>
+      </w:r>
+      <w:r>
+        <w:t xml:space="preserve"> </w:t>
+      </w:r>
+      <w:r>
+        <w:t>On October 31, Spears’ Brigade was reported as the 1</w:t>
+      </w:r>
+      <w:r>
+        <w:rPr>
+          <w:vertAlign w:val="superscript"/>
+        </w:rPr>
+        <w:t>st</w:t>
+      </w:r>
+      <w:r>
+        <w:t xml:space="preserve"> Brigade, District of western Virginia, under General Morgan.</w:t>
+      </w:r>
+    </w:p>
+    <w:p>
+      <w:r>
+        <w:t>On November 12 the 3</w:t>
+      </w:r>
+      <w:r>
+        <w:rPr>
+          <w:vertAlign w:val="superscript"/>
+        </w:rPr>
+        <w:t>rd</w:t>
+      </w:r>
+      <w:r>
+        <w:t>, 5</w:t>
+      </w:r>
+      <w:r>
+        <w:rPr>
+          <w:vertAlign w:val="superscript"/>
+        </w:rPr>
+        <w:t>th</w:t>
+      </w:r>
+      <w:r>
+        <w:t>, and 6</w:t>
+      </w:r>
+      <w:r>
+        <w:rPr>
+          <w:vertAlign w:val="superscript"/>
+        </w:rPr>
+        <w:t>th</w:t>
+      </w:r>
+      <w:r>
+        <w:t xml:space="preserve"> Tennessee were ordered to Cincinnati, Ohio, </w:t>
+      </w:r>
+      <w:r>
+        <w:t>by way of</w:t>
+      </w:r>
+      <w:r>
+        <w:t xml:space="preserve"> Bowling Green, Kentucky, to report to Major General William S. Rosecrans, Department of the Cumberland. </w:t>
+      </w:r>
+      <w:r>
+        <w:t xml:space="preserve"> </w:t>
+      </w:r>
+      <w:r>
+        <w:t>On November 17, General Spears, at Louisville, reported to General Rosecrans: “I am here with the residue of my command, the 5</w:t>
+      </w:r>
+      <w:r>
+        <w:rPr>
+          <w:vertAlign w:val="superscript"/>
+        </w:rPr>
+        <w:t>th</w:t>
+      </w:r>
+      <w:r>
+        <w:t xml:space="preserve"> Tennessee, and the 1</w:t>
+      </w:r>
+      <w:r>
+        <w:rPr>
+          <w:vertAlign w:val="superscript"/>
+        </w:rPr>
+        <w:t>st</w:t>
+      </w:r>
+      <w:r>
+        <w:t xml:space="preserve"> and 2</w:t>
+      </w:r>
+      <w:r>
+        <w:rPr>
+          <w:vertAlign w:val="superscript"/>
+        </w:rPr>
+        <w:t>nd</w:t>
+      </w:r>
+      <w:r>
+        <w:t xml:space="preserve"> Tennessee Calvary.” </w:t>
+      </w:r>
+      <w:r>
+        <w:t xml:space="preserve"> </w:t>
+      </w:r>
+      <w:r>
+        <w:t>On December 4, part of the 5</w:t>
+      </w:r>
+      <w:r>
+        <w:rPr>
+          <w:vertAlign w:val="superscript"/>
+        </w:rPr>
+        <w:t>th</w:t>
+      </w:r>
+      <w:r>
+        <w:t xml:space="preserve"> was reported as still at Louisville, </w:t>
+      </w:r>
+      <w:r>
+        <w:lastRenderedPageBreak/>
+        <w:t>awaiting transportation.</w:t>
+      </w:r>
+      <w:r>
+        <w:t xml:space="preserve">  </w:t>
+      </w:r>
+      <w:r>
+        <w:t>It eventually reached Nashville, where General Spears was assigned to command the 1</w:t>
+      </w:r>
+      <w:r>
+        <w:rPr>
+          <w:vertAlign w:val="superscript"/>
+        </w:rPr>
+        <w:t>st</w:t>
+      </w:r>
+      <w:r>
+        <w:t xml:space="preserve"> Brigade</w:t>
+      </w:r>
       <w:proofErr w:type="gramStart"/>
       <w:r>
-        <w:t xml:space="preserve">  </w:t>
-      </w:r>
-      <w:r>
-        <w:t></w:t>
+        <w:t>, ,</w:t>
       </w:r>
       <w:proofErr w:type="gramEnd"/>
       <w:r>
-        <w:t xml:space="preserve">  10 Nov</w:t>
+        <w:t xml:space="preserve"> of Brigadier General J.S. Negley’s 2</w:t>
+      </w:r>
+      <w:r>
+        <w:rPr>
+          <w:vertAlign w:val="superscript"/>
+        </w:rPr>
+        <w:t>nd</w:t>
+      </w:r>
+      <w:r>
+        <w:t xml:space="preserve"> Division. The brigade consisted of the 1</w:t>
+      </w:r>
+      <w:r>
+        <w:rPr>
+          <w:vertAlign w:val="superscript"/>
+        </w:rPr>
+        <w:t>st</w:t>
+      </w:r>
+      <w:r>
+        <w:t>, 2</w:t>
+      </w:r>
+      <w:r>
+        <w:rPr>
+          <w:vertAlign w:val="superscript"/>
+        </w:rPr>
+        <w:t>nd</w:t>
+      </w:r>
+      <w:r>
+        <w:t>, 3</w:t>
+      </w:r>
+      <w:r>
+        <w:rPr>
+          <w:vertAlign w:val="superscript"/>
+        </w:rPr>
+        <w:t>rd</w:t>
+      </w:r>
+      <w:r>
+        <w:t>, 5</w:t>
+      </w:r>
+      <w:r>
+        <w:rPr>
+          <w:vertAlign w:val="superscript"/>
+        </w:rPr>
+        <w:t>th</w:t>
+      </w:r>
+      <w:r>
+        <w:t>, and 6</w:t>
+      </w:r>
+      <w:r>
+        <w:rPr>
+          <w:vertAlign w:val="superscript"/>
+        </w:rPr>
+        <w:t>th</w:t>
+      </w:r>
+      <w:r>
+        <w:t xml:space="preserve"> Tennessee Regiments, but General Spears made no mention of the 5</w:t>
+      </w:r>
+      <w:r>
+        <w:rPr>
+          <w:vertAlign w:val="superscript"/>
+        </w:rPr>
+        <w:t>th</w:t>
+      </w:r>
+      <w:r>
+        <w:t xml:space="preserve"> being engaged with the rest of the Brigade in its operations on January 2 and 3, 1863, in the Stone’s River Campaign. The regiment remained at Nashville until April 1863, and then was stationed for a while at Carthage.</w:t>
+      </w:r>
+    </w:p>
+    <w:p>
+      <w:r>
+        <w:t>On June 8, 1863, the 3</w:t>
+      </w:r>
+      <w:r>
+        <w:rPr>
+          <w:vertAlign w:val="superscript"/>
+        </w:rPr>
+        <w:t>rd</w:t>
+      </w:r>
+      <w:r>
+        <w:t>, 5</w:t>
+      </w:r>
+      <w:r>
+        <w:rPr>
+          <w:vertAlign w:val="superscript"/>
+        </w:rPr>
+        <w:t>th</w:t>
+      </w:r>
+      <w:r>
+        <w:t>, and 6</w:t>
+      </w:r>
+      <w:r>
+        <w:rPr>
+          <w:vertAlign w:val="superscript"/>
+        </w:rPr>
+        <w:t>th</w:t>
+      </w:r>
+      <w:r>
+        <w:t xml:space="preserve"> East Tennessee Regiments were placed in the 3</w:t>
+      </w:r>
+      <w:r>
+        <w:rPr>
+          <w:vertAlign w:val="superscript"/>
+        </w:rPr>
+        <w:t>rd</w:t>
+      </w:r>
+      <w:r>
+        <w:t xml:space="preserve"> Brigade, 3</w:t>
+      </w:r>
+      <w:r>
+        <w:rPr>
+          <w:vertAlign w:val="superscript"/>
+        </w:rPr>
+        <w:t>rd</w:t>
+      </w:r>
+      <w:r>
+        <w:t xml:space="preserve"> Division, Reserve Corps, Department of the Cumberland. On June 30, the same regiments, under Colonel Cooper, of the 6</w:t>
+      </w:r>
+      <w:r>
+        <w:rPr>
+          <w:vertAlign w:val="superscript"/>
+        </w:rPr>
+        <w:t>th</w:t>
+      </w:r>
+      <w:r>
+        <w:t xml:space="preserve"> Tennessee, were reported as the 3</w:t>
+      </w:r>
+      <w:proofErr w:type="gramStart"/>
+      <w:r>
+        <w:rPr>
+          <w:vertAlign w:val="superscript"/>
+        </w:rPr>
+        <w:t>rd</w:t>
+      </w:r>
+      <w:r>
+        <w:t xml:space="preserve">  Brigade</w:t>
+      </w:r>
+      <w:proofErr w:type="gramEnd"/>
+      <w:r>
+        <w:t>, 3</w:t>
+      </w:r>
+      <w:r>
+        <w:rPr>
+          <w:vertAlign w:val="superscript"/>
+        </w:rPr>
+        <w:t>rd</w:t>
+      </w:r>
+      <w:r>
+        <w:t xml:space="preserve"> Division, XXIII Corps, Department of the Ohio; and on July 2, Major General A. E. Burnside, at Cincinnati, at the time of Confederate General John Hunt Morgan’s raid, wrote: “I am anxiously awaiting reports from the 8</w:t>
+      </w:r>
+      <w:r>
+        <w:rPr>
+          <w:vertAlign w:val="superscript"/>
+        </w:rPr>
+        <w:t>th</w:t>
+      </w:r>
+      <w:r>
+        <w:t xml:space="preserve"> and 5</w:t>
+      </w:r>
+      <w:r>
+        <w:rPr>
+          <w:vertAlign w:val="superscript"/>
+        </w:rPr>
+        <w:t>th</w:t>
+      </w:r>
+      <w:r>
+        <w:t xml:space="preserve"> </w:t>
+      </w:r>
+      <w:r>
+        <w:t>Tennessee</w:t>
+      </w:r>
+      <w:r>
+        <w:t xml:space="preserve"> Regiments.”  There seems to have been some mix-up as to assignments, for there is no other record of the regiment, or the brigade, having been in Kentucky at th</w:t>
+      </w:r>
+      <w:r>
+        <w:t>at</w:t>
+      </w:r>
+      <w:r>
+        <w:t xml:space="preserve"> time.</w:t>
+      </w:r>
+    </w:p>
+    <w:p>
+      <w:r>
+        <w:t xml:space="preserve">On July 31, Colonel William B. Stokes was reported </w:t>
+      </w:r>
+      <w:proofErr w:type="gramStart"/>
+      <w:r>
+        <w:t>in</w:t>
+      </w:r>
+      <w:proofErr w:type="gramEnd"/>
+      <w:r>
+        <w:t xml:space="preserve"> command of the brigade, still in the Reserve Corps, Department of the Cumberland. </w:t>
+      </w:r>
+      <w:r>
+        <w:t xml:space="preserve"> </w:t>
+      </w:r>
+      <w:r>
+        <w:t>The 5</w:t>
+      </w:r>
+      <w:r>
+        <w:rPr>
+          <w:vertAlign w:val="superscript"/>
+        </w:rPr>
+        <w:t>th</w:t>
+      </w:r>
+      <w:r>
+        <w:t xml:space="preserve"> was at Carthage, and a detachment under Captain Clingan was manning the artillery. </w:t>
+      </w:r>
+      <w:r>
+        <w:t xml:space="preserve"> </w:t>
+      </w:r>
+      <w:r>
+        <w:t xml:space="preserve">On August 31, Brigadier General Spears assumed command of the brigade, with headquarters at Alexandria, Tennessee. </w:t>
+      </w:r>
+      <w:r>
+        <w:t xml:space="preserve"> </w:t>
+      </w:r>
+      <w:r>
+        <w:t xml:space="preserve">On the same date, Major General Gordon Granger ordered Colonel Shelley to move his command to McMinnville. </w:t>
+      </w:r>
+      <w:r>
+        <w:t xml:space="preserve"> </w:t>
+      </w:r>
+      <w:r>
+        <w:t>Colonel Shelley, at the time in temporary command of the 3</w:t>
+      </w:r>
+      <w:r>
+        <w:rPr>
+          <w:vertAlign w:val="superscript"/>
+        </w:rPr>
+        <w:t>rd</w:t>
+      </w:r>
+      <w:r>
+        <w:t xml:space="preserve"> and 6</w:t>
+      </w:r>
+      <w:r>
+        <w:rPr>
+          <w:vertAlign w:val="superscript"/>
+        </w:rPr>
+        <w:t>th</w:t>
+      </w:r>
+      <w:r>
+        <w:t xml:space="preserve"> Regiments, plus a detachment of Stokes’ 5</w:t>
+      </w:r>
+      <w:r>
+        <w:rPr>
+          <w:vertAlign w:val="superscript"/>
+        </w:rPr>
+        <w:t>th</w:t>
+      </w:r>
+      <w:r>
+        <w:t xml:space="preserve"> Tennessee Calvary, moved with these units to McMinnville, leaving the 5</w:t>
+      </w:r>
+      <w:r>
+        <w:rPr>
+          <w:vertAlign w:val="superscript"/>
+        </w:rPr>
+        <w:t>th</w:t>
+      </w:r>
+      <w:r>
+        <w:t xml:space="preserve"> Infantry, under Lieutenant Colonel McCaleb, at Carthage.</w:t>
+      </w:r>
+    </w:p>
+    <w:p>
+      <w:r>
+        <w:t>General Spears, commanding the brigade, moved from McMinnville on September 13 towards Chattanooga, leaving two companies of the 5</w:t>
+      </w:r>
+      <w:r>
+        <w:rPr>
+          <w:vertAlign w:val="superscript"/>
+        </w:rPr>
+        <w:t>th</w:t>
+      </w:r>
+      <w:r>
+        <w:t xml:space="preserve"> Tennessee at Carthage. He arrived at Chattanooga on September 21, just after the battle of Chickamauga, September 19-20, and was directed to place his command at the bridge across Chattanooga Creek, to halt and reform the Federal troops streaming into Chattanooga. </w:t>
+      </w:r>
+      <w:r>
+        <w:t xml:space="preserve"> </w:t>
+      </w:r>
+      <w:r>
+        <w:t>He placed Colonel Shelley, with his regiment, at the crossroads, on the point of Lookout Mountain on the south side.</w:t>
+      </w:r>
+    </w:p>
+    <w:p>
+      <w:r>
+        <w:t xml:space="preserve">Rosecrans was retreating his troops to Chattanooga after he was unable to hold Lookout Mountain and Missionary Ridge.  Confederate forces under Bragg occupy Lookout Mountain and Missionary Ridge.  </w:t>
+      </w:r>
+      <w:r>
+        <w:t>On the 22</w:t>
+      </w:r>
+      <w:r>
+        <w:rPr>
+          <w:vertAlign w:val="superscript"/>
+        </w:rPr>
+        <w:t>nd</w:t>
+      </w:r>
+      <w:r>
+        <w:t>, three companies from the regiment were placed upon the river along the railroad, and the 6</w:t>
+      </w:r>
+      <w:r>
+        <w:rPr>
+          <w:vertAlign w:val="superscript"/>
+        </w:rPr>
+        <w:t>th</w:t>
+      </w:r>
+      <w:r>
+        <w:t xml:space="preserve"> Regiment, under Colonel Cooper, joined the remaining five companies of the 5</w:t>
+      </w:r>
+      <w:r>
+        <w:rPr>
+          <w:vertAlign w:val="superscript"/>
+        </w:rPr>
+        <w:t>th</w:t>
+      </w:r>
+      <w:r>
+        <w:t xml:space="preserve"> in line of battle at the crossroads. </w:t>
+      </w:r>
+      <w:r>
+        <w:t xml:space="preserve"> </w:t>
+      </w:r>
+      <w:r>
+        <w:t xml:space="preserve">About noon, they were attacked by Confederate forces, and after an engagement of about an hour and a half, fell back to a more favorable position on the first bench of the point of the </w:t>
+      </w:r>
+      <w:r>
+        <w:lastRenderedPageBreak/>
+        <w:t xml:space="preserve">mountain. </w:t>
+      </w:r>
+      <w:r>
+        <w:t xml:space="preserve"> </w:t>
+      </w:r>
+      <w:r>
+        <w:t>They remained here until early in the morning, September 24, when the whole brigade withdrew into Chattanooga.</w:t>
+      </w:r>
+    </w:p>
+    <w:p>
+      <w:r>
+        <w:t>Starting September 25 and lasting until October 24, 1863, the XI and XII Corps of the Army of the Potomac were transferred over twelve hundred miles by rail from Culpepper, Virginia to Chattanooga to support Rosecrans in the defense of Chattanooga.</w:t>
+      </w:r>
+    </w:p>
+    <w:p>
+      <w:r>
+        <w:t>On October 9, 1863, the brigade, under Brigadier General John S. Beatty, was transferred from the Reserve Corps to the XIV Corps, as the 2</w:t>
+      </w:r>
+      <w:r>
+        <w:rPr>
+          <w:vertAlign w:val="superscript"/>
+        </w:rPr>
+        <w:t>nd</w:t>
+      </w:r>
+      <w:r>
+        <w:t xml:space="preserve"> Brigade, 3</w:t>
+      </w:r>
+      <w:r>
+        <w:rPr>
+          <w:vertAlign w:val="superscript"/>
+        </w:rPr>
+        <w:t>rd</w:t>
+      </w:r>
+      <w:r>
+        <w:t xml:space="preserve"> Division. </w:t>
+      </w:r>
+      <w:r>
+        <w:t xml:space="preserve"> </w:t>
+      </w:r>
+      <w:r>
+        <w:t>However, on October 22, General Spears was back in command, and the brigade was reported as the 2</w:t>
+      </w:r>
+      <w:r>
+        <w:rPr>
+          <w:vertAlign w:val="superscript"/>
+        </w:rPr>
+        <w:t>nd</w:t>
+      </w:r>
+      <w:r>
+        <w:t xml:space="preserve"> Brigade, 2</w:t>
+      </w:r>
+      <w:r>
+        <w:rPr>
+          <w:vertAlign w:val="superscript"/>
+        </w:rPr>
+        <w:t>nd</w:t>
+      </w:r>
+      <w:r>
+        <w:t xml:space="preserve"> Division, XIV Corps.</w:t>
+      </w:r>
+      <w:r>
+        <w:t xml:space="preserve">  </w:t>
+      </w:r>
+      <w:r>
+        <w:t>The headquarters</w:t>
+      </w:r>
+      <w:r>
+        <w:t xml:space="preserve"> </w:t>
+      </w:r>
+      <w:r>
+        <w:t>for</w:t>
+      </w:r>
+      <w:r>
+        <w:t xml:space="preserve"> the brigade w</w:t>
+      </w:r>
+      <w:r>
+        <w:t>as</w:t>
+      </w:r>
+      <w:r>
+        <w:t xml:space="preserve"> at Sale Creek, and the brigade did duty along the Tennessee River between Chattanooga and Knoxville for the remainder of </w:t>
+      </w:r>
+      <w:r>
+        <w:t>1863</w:t>
+      </w:r>
+      <w:r>
+        <w:t xml:space="preserve">.  </w:t>
+      </w:r>
+    </w:p>
+    <w:p>
+      <w:r>
+        <w:t xml:space="preserve">On October 23, </w:t>
+      </w:r>
+      <w:r>
+        <w:t>General Grant, having been given overall command of the western armies including the Army of the Mississippi, the Army of the Tennessee, and the Army of the Cumberland, arrive</w:t>
+      </w:r>
+      <w:r>
+        <w:t>d</w:t>
+      </w:r>
+      <w:r>
+        <w:t xml:space="preserve"> in Chattanooga.</w:t>
+      </w:r>
+      <w:r>
+        <w:t xml:space="preserve">  On the 26</w:t>
+      </w:r>
+      <w:r>
+        <w:rPr>
+          <w:vertAlign w:val="superscript"/>
+        </w:rPr>
+        <w:t>th</w:t>
+      </w:r>
+      <w:r>
+        <w:t xml:space="preserve"> and 27</w:t>
+      </w:r>
+      <w:r>
+        <w:rPr>
+          <w:vertAlign w:val="superscript"/>
+        </w:rPr>
+        <w:t>th</w:t>
+      </w:r>
+      <w:r>
+        <w:t>, General Smith and thirty-five hundred of his Union soldiers sailed down the Tennessee River and then marched from Moccasin Point to Brown’s Ferry where they were able to chase off the Confederate troops and erect a pontoon bridge to enable a new supply line</w:t>
+      </w:r>
+      <w:r>
+        <w:t>, The new supply route, running from Bridgeport to Chattanooga,</w:t>
+      </w:r>
+      <w:r>
+        <w:t xml:space="preserve"> became known as the “Cracker Line.”</w:t>
+      </w:r>
+    </w:p>
+    <w:p>
+      <w:r>
+        <w:t>On November 23</w:t>
+      </w:r>
+      <w:r>
+        <w:rPr>
+          <w:vertAlign w:val="superscript"/>
+        </w:rPr>
+        <w:t>rd</w:t>
+      </w:r>
+      <w:r>
+        <w:t>, General Grant decided it was time to envelop the Confederate position flank and sent both Sherman and Hooker to do so. The next day the battle for Lookout Mountain began. Both Union and Confederate troops skirmished at the foot of Missionary Ridge.  The following day Cleburne and Stevenson’s Confederate troops who were guarding Tunnel Hill repulsed Sherman’s attack on the Confederate right.  Meanwhile four of Thomas’ divisions climbed and attacked Missionary Ridge.  The Confederate center folded under their attack while Hooker’s troops attacked the Confederate left.</w:t>
+      </w:r>
+    </w:p>
+    <w:p>
+      <w:r>
+        <w:t xml:space="preserve">On December 6, </w:t>
+      </w:r>
+      <w:r>
+        <w:t xml:space="preserve">the </w:t>
+      </w:r>
+      <w:r>
+        <w:t>brigade</w:t>
+      </w:r>
+      <w:r>
+        <w:t xml:space="preserve"> was still </w:t>
+      </w:r>
+      <w:r>
+        <w:t>at Loudon</w:t>
+      </w:r>
+      <w:r>
+        <w:t xml:space="preserve">. </w:t>
+      </w:r>
+      <w:r>
+        <w:t xml:space="preserve"> </w:t>
+      </w:r>
+      <w:r>
+        <w:t>O</w:t>
+      </w:r>
+      <w:r>
+        <w:t xml:space="preserve">n January 1, 1864, </w:t>
+      </w:r>
+      <w:r>
+        <w:t xml:space="preserve">they moved </w:t>
+      </w:r>
+      <w:proofErr w:type="gramStart"/>
+      <w:r>
+        <w:t>at</w:t>
+      </w:r>
+      <w:proofErr w:type="gramEnd"/>
+      <w:r>
+        <w:t xml:space="preserve"> Massengale House, near the Holston River, 30 miles northeast of Knoxville</w:t>
+      </w:r>
+      <w:r>
+        <w:t xml:space="preserve"> and</w:t>
+      </w:r>
+      <w:r>
+        <w:t xml:space="preserve"> on January 16, </w:t>
+      </w:r>
+      <w:r>
+        <w:t>to</w:t>
+      </w:r>
+      <w:r>
+        <w:t xml:space="preserve"> Flat Creek Bridge.</w:t>
+      </w:r>
+      <w:r>
+        <w:t xml:space="preserve"> </w:t>
+      </w:r>
+      <w:r>
+        <w:t xml:space="preserve"> At this time, the 5</w:t>
+      </w:r>
+      <w:r>
+        <w:rPr>
+          <w:vertAlign w:val="superscript"/>
+        </w:rPr>
+        <w:t>th</w:t>
+      </w:r>
+      <w:r>
+        <w:t xml:space="preserve"> Tennessee was detached and ordered </w:t>
+      </w:r>
+      <w:r>
+        <w:t xml:space="preserve">back </w:t>
+      </w:r>
+      <w:r>
+        <w:t>to Loudon, and Company “G”, under Captain Clingan, was detached as artillery.</w:t>
+      </w:r>
+    </w:p>
+    <w:p>
+      <w:r>
+        <w:t>On January 21, 1864, the brigade was transferred from the XIV to XXIII Corps, where it was reported as the 1</w:t>
+      </w:r>
+      <w:r>
+        <w:rPr>
+          <w:vertAlign w:val="superscript"/>
+        </w:rPr>
+        <w:t>st</w:t>
+      </w:r>
+      <w:r>
+        <w:t xml:space="preserve"> East Tennessee Brigade, 3</w:t>
+      </w:r>
+      <w:r>
+        <w:rPr>
+          <w:vertAlign w:val="superscript"/>
+        </w:rPr>
+        <w:t>rd</w:t>
+      </w:r>
+      <w:r>
+        <w:t xml:space="preserve"> Division. Orders were issued on February 1, 1864, that the 5</w:t>
+      </w:r>
+      <w:r>
+        <w:rPr>
+          <w:vertAlign w:val="superscript"/>
+        </w:rPr>
+        <w:t>th</w:t>
+      </w:r>
+      <w:r>
+        <w:t xml:space="preserve"> Tennessee be left at Loudon, to garrison the post.</w:t>
+      </w:r>
+    </w:p>
+    <w:p>
+      <w:r>
+        <w:t>On April 10, 1864, the XXIII Corps was reorganized, and the 5</w:t>
+      </w:r>
+      <w:r>
+        <w:rPr>
+          <w:vertAlign w:val="superscript"/>
+        </w:rPr>
+        <w:t>th</w:t>
+      </w:r>
+      <w:r>
+        <w:t xml:space="preserve"> Tennessee was assigned to Brigadier General M.D. Manson’s 2</w:t>
+      </w:r>
+      <w:r>
+        <w:rPr>
+          <w:vertAlign w:val="superscript"/>
+        </w:rPr>
+        <w:t>nd</w:t>
+      </w:r>
+      <w:r>
+        <w:t xml:space="preserve"> Brigade, of Brigadier General Jacob D. Cox’s 3</w:t>
+      </w:r>
+      <w:r>
+        <w:rPr>
+          <w:vertAlign w:val="superscript"/>
+        </w:rPr>
+        <w:t>rd</w:t>
+      </w:r>
+      <w:r>
+        <w:t xml:space="preserve"> Division. On April 20, General Cox advised that the 5</w:t>
+      </w:r>
+      <w:r>
+        <w:rPr>
+          <w:vertAlign w:val="superscript"/>
+        </w:rPr>
+        <w:t>th</w:t>
+      </w:r>
+      <w:r>
+        <w:t xml:space="preserve"> Tennessee had not yet reported, and </w:t>
+      </w:r>
+      <w:r>
+        <w:lastRenderedPageBreak/>
+        <w:t xml:space="preserve">it was presumably still at Loudon, Tennessee. However, it did join the brigade in time for the start of the Atlanta </w:t>
+      </w:r>
+      <w:r>
+        <w:t>Campaign and</w:t>
+      </w:r>
+      <w:r>
+        <w:t xml:space="preserve"> took part in skirmishing at Buzzard Roost and Potato Hill on May 9, and was heavily engaged at Resaca, on May 14. In this engagement, the regiment, under Colonel Shelley, took part in a charge which captured the first line of the Confederate rifle pits, but at</w:t>
+      </w:r>
+      <w:r>
+        <w:t xml:space="preserve"> a</w:t>
+      </w:r>
+      <w:r>
+        <w:t xml:space="preserve"> heavy loss. Colonel Shelley reported six officers wounded, 16 men killed, 92 wounded and 14 missing.</w:t>
+      </w:r>
+    </w:p>
+    <w:p>
+      <w:r>
+        <w:t>On June 5, the regiment was transferred to Brigadier General N.C. McLean’s 3</w:t>
+      </w:r>
+      <w:r>
+        <w:rPr>
+          <w:vertAlign w:val="superscript"/>
+        </w:rPr>
+        <w:t>rd</w:t>
+      </w:r>
+      <w:r>
+        <w:t xml:space="preserve"> Brigade, of which brigade Colonel Byrd, 1</w:t>
+      </w:r>
+      <w:r>
+        <w:rPr>
+          <w:vertAlign w:val="superscript"/>
+        </w:rPr>
+        <w:t>st</w:t>
+      </w:r>
+      <w:r>
+        <w:t xml:space="preserve"> Tennessee Infantry, took command on June 17. Colonel Shelley resigned on July 22, and Major Bowers was in command of the regiment from that time until after the battle of Nashville. On August 11, 1864, in the field near Atlanta, the XXIII Corps was again reorganized, the 1</w:t>
+      </w:r>
+      <w:r>
+        <w:rPr>
+          <w:vertAlign w:val="superscript"/>
+        </w:rPr>
+        <w:t>st</w:t>
+      </w:r>
+      <w:r>
+        <w:t xml:space="preserve"> Division discontinued, and the regiment remained in the 3</w:t>
+      </w:r>
+      <w:r>
+        <w:rPr>
+          <w:vertAlign w:val="superscript"/>
+        </w:rPr>
+        <w:t>rd</w:t>
+      </w:r>
+      <w:r>
+        <w:t xml:space="preserve"> Brigade, 3</w:t>
+      </w:r>
+      <w:r>
+        <w:rPr>
+          <w:vertAlign w:val="superscript"/>
+        </w:rPr>
+        <w:t>rd</w:t>
+      </w:r>
+      <w:r>
+        <w:t xml:space="preserve"> Division. However, the regiment was reported at the time as detached at Marietta, Georgia.</w:t>
+      </w:r>
+    </w:p>
+    <w:p>
+      <w:r>
+        <w:t>Sherman ordered Stanley's 4th Corps to Thomas in Nashville on October 26th.  Two days later he told Thomas that Schofield and the 23rd Corps would follow in a few days.</w:t>
+      </w:r>
+      <w:r>
+        <w:t xml:space="preserve">  </w:t>
+      </w:r>
+      <w:r>
+        <w:t xml:space="preserve">Most of Cox's Division which </w:t>
+      </w:r>
+      <w:r>
+        <w:t>was</w:t>
+      </w:r>
+      <w:r>
+        <w:t xml:space="preserve"> in Atlanta began leaving for Nashville on November 3rd.  The 5th Tennessee, which had been detached in Marietta, Georgia was not ordered to leave until November 5th.</w:t>
+      </w:r>
+      <w:r>
+        <w:t xml:space="preserve">  </w:t>
+      </w:r>
+      <w:r>
+        <w:t>By November 13th, Thomas and most of the 23rd Corps joined Stanley's 4th Corps in Pulaski where Thomas assumed overall command of an estimated twenty-five thousand troops</w:t>
+      </w:r>
+    </w:p>
+    <w:p>
+      <w:r>
+        <w:t xml:space="preserve">The </w:t>
+      </w:r>
+      <w:r>
+        <w:t>5</w:t>
+      </w:r>
+      <w:r>
+        <w:rPr>
+          <w:vertAlign w:val="superscript"/>
+        </w:rPr>
+        <w:t>th</w:t>
+      </w:r>
+      <w:r>
+        <w:t xml:space="preserve"> </w:t>
+      </w:r>
+      <w:r>
+        <w:t xml:space="preserve">regiment arrived </w:t>
+      </w:r>
+      <w:r>
+        <w:t>in</w:t>
+      </w:r>
+      <w:r>
+        <w:t xml:space="preserve"> Nashville on </w:t>
+      </w:r>
+      <w:r>
+        <w:t>November 15 and</w:t>
+      </w:r>
+      <w:r>
+        <w:t xml:space="preserve"> was sent to join Major General John M. Schofield at Pulaski</w:t>
+      </w:r>
+      <w:r>
+        <w:t xml:space="preserve">.  </w:t>
+      </w:r>
+    </w:p>
+    <w:p>
+      <w:r>
+        <w:t xml:space="preserve"> </w:t>
+      </w:r>
+      <w:r>
+        <w:rPr>
+          <w:rFonts w:eastAsia="Bitstream Vera Serif" w:cs="Bitstream Vera Serif"/>
+        </w:rPr>
+        <w:t>“</w:t>
+      </w:r>
+      <w:r>
+        <w:t xml:space="preserve">We are having a pretty good time now, having but little to do,” wrote a complacent Federal private on November 20th.  Another soldier spent much of each day idly playing whist with his comrades, while an officer observed that they were pleasantly situated, with a plentiful quantity of supplies.  “Indeed, we are living well; having for the first time ... soft bread and potatoes,” he informed his sister.  Life at Pulaski had not been difficult for Thomas's soldiers despite the raw weather.  “We have been here [since November 5th]” wrote Union Brigadier General Luther P. Bradley, “and are well fortified against attack.”  On November 21st, with a raw wind howling amid swirling snow squalls, Brigadier General Jacob D. Cox sat in his tent playing chess and reading </w:t>
+      </w:r>
+      <w:proofErr w:type="gramStart"/>
+      <w:r>
+        <w:t>in order to</w:t>
+      </w:r>
+      <w:proofErr w:type="gramEnd"/>
+      <w:r>
+        <w:t xml:space="preserve"> dissipate the boredom.  “We try to keep from suffering by fires [built] before each tent door,” announced the comfortably situated Cox.</w:t>
+      </w:r>
+    </w:p>
+    <w:p>
+      <w:r>
+        <w:t xml:space="preserve">The weather, noted a longtime resident of mid-Tennessee, was absolutely “wretched.”  It began to snow briskly by mid-morning.  At least half an inch of snow carpeted the frozen </w:t>
+      </w:r>
+      <w:r>
+        <w:lastRenderedPageBreak/>
+        <w:t>ground before noon.  Adding to the misery was the wind, sharp and cutting, which blew directly from the north.  The freezing temperatures, the rough, nearly impassable roads – rutted and scarred by nearly two weeks of rain – and the icy wind made for a vicious, cruel day to travel, this November 21, 1864.</w:t>
+      </w:r>
+    </w:p>
+    <w:p>
+      <w:r>
+        <w:t>I</w:t>
+      </w:r>
+      <w:r>
+        <w:t>n a flurry of activity, Schofield ordered two of his divisions to march on the morning of the 22nd to Lynnville, about twenty miles north in the direction of Columbia.</w:t>
+      </w:r>
+      <w:r>
+        <w:t xml:space="preserve">  </w:t>
+      </w:r>
+      <w:r>
+        <w:t>Th</w:t>
+      </w:r>
+      <w:r>
+        <w:t>at same</w:t>
+      </w:r>
+      <w:r>
+        <w:t xml:space="preserve"> morning, after cavalry reported Hood's army </w:t>
+      </w:r>
+      <w:r>
+        <w:t xml:space="preserve">was </w:t>
+      </w:r>
+      <w:r>
+        <w:t xml:space="preserve">near Lawrenceburg </w:t>
+      </w:r>
+      <w:r>
+        <w:t xml:space="preserve">on </w:t>
+      </w:r>
+      <w:r>
+        <w:t>the previous day</w:t>
+      </w:r>
+      <w:r>
+        <w:t>.</w:t>
+      </w:r>
+      <w:r>
+        <w:t xml:space="preserve"> </w:t>
+      </w:r>
+      <w:r>
+        <w:t xml:space="preserve"> </w:t>
+      </w:r>
+      <w:r>
+        <w:t>Cox ordered his men to Lynnville, about halfway between Pulaski and Columbia.  Major David G. Bowers, now commanding the 5th Tennessee, received his orders to pull back to Lynnville at daybreak.  The 5th left Pulaski on the Columbia Pike and arrived at Lynnville around 11 AM and made camp.</w:t>
+      </w:r>
+      <w:r>
+        <w:t xml:space="preserve">  </w:t>
+      </w:r>
+      <w:r>
+        <w:t>At 1 PM on the 23rd Major Bowers received orders to report to Colonel John S. Casement, commanding the 2nd Brigade, 3rd Division, and fall in at the pike leading to Columbia.  The 5th was at the rear of the brigade and marched until 7 PM when they went into camp.</w:t>
+      </w:r>
+    </w:p>
+    <w:p>
+      <w:r>
+        <w:t xml:space="preserve">Schofield issued a 1 AM order on the 24th for Cox's infantry division, then in advance ten miles beyond Lynnville, </w:t>
+      </w:r>
+      <w:r>
+        <w:t>and</w:t>
+      </w:r>
+      <w:r>
+        <w:t xml:space="preserve"> Stanley's two divisions, to march immediately to Columbia.  Cox received Schofield's order at 4 AM and had his troops awoken at once.</w:t>
+      </w:r>
+      <w:r>
+        <w:t xml:space="preserve">  </w:t>
+      </w:r>
+      <w:r>
+        <w:t xml:space="preserve">The footrace </w:t>
+      </w:r>
+      <w:r>
+        <w:t xml:space="preserve">between the Union forces and Hood’s Confederates </w:t>
+      </w:r>
+      <w:r>
+        <w:t>was on</w:t>
+      </w:r>
+      <w:r>
+        <w:t>.</w:t>
+      </w:r>
+      <w:r>
+        <w:t xml:space="preserve"> </w:t>
+      </w:r>
+      <w:r>
+        <w:t xml:space="preserve"> </w:t>
+      </w:r>
+      <w:r>
+        <w:t>Cox, in the vanguard</w:t>
+      </w:r>
+      <w:r>
+        <w:t xml:space="preserve"> of the line</w:t>
+      </w:r>
+      <w:r>
+        <w:t>, had his men on the march by 5 AM</w:t>
+      </w:r>
+      <w:r>
+        <w:t>.</w:t>
+      </w:r>
+    </w:p>
+    <w:p>
+      <w:r>
+        <w:t xml:space="preserve"> “We [had] expected to get our breakfast,” wrote one of Cox's sergeants, “[but] just as we were putting our coffee to heating the bugle sounded . . . I well knew there was something in the wind.”</w:t>
+      </w:r>
+    </w:p>
+    <w:p>
+      <w:r>
+        <w:t>Early on the morning of the 24th, Capron's cavalry, having been roughly treated by Forrest's veterans for the previous three days, were again routed at Mount Pleasant and were soon in full retreat up the pike toward Columbia.</w:t>
+      </w:r>
+      <w:r>
+        <w:t xml:space="preserve">  </w:t>
+      </w:r>
+      <w:r>
+        <w:t xml:space="preserve">Briefly halting only once, Cox's three brigades hastened on </w:t>
+      </w:r>
+      <w:r>
+        <w:t xml:space="preserve">toward Columbia </w:t>
+      </w:r>
+      <w:r>
+        <w:t xml:space="preserve">with empty stomachs.  The sun was about an hour high, remembered a soldier, when suddenly their command was ordered off the road.  </w:t>
+      </w:r>
+      <w:proofErr w:type="gramStart"/>
+      <w:r>
+        <w:t>Abruptly they</w:t>
+      </w:r>
+      <w:proofErr w:type="gramEnd"/>
+      <w:r>
+        <w:t xml:space="preserve"> marched briskly westward along a side road, then across the fields toward </w:t>
+      </w:r>
+      <w:r>
+        <w:t>Mount</w:t>
+      </w:r>
+      <w:r>
+        <w:t xml:space="preserve"> Pleasant pike.  Firing was heard nearly two miles distant, and with quickening heartbeats the men rushed hurriedly onward.</w:t>
+      </w:r>
+    </w:p>
+    <w:p>
+      <w:r>
+        <w:t xml:space="preserve">Cox's men were just in time.  Thundering down the road appeared Capron's horsemen, “in hasty retreat” with Chalmers's gray riders close upon their heels.  Cox rapidly deployed his two leading brigades on either side of the </w:t>
+      </w:r>
+      <w:r>
+        <w:t>Mount Pleasant Road</w:t>
+      </w:r>
+      <w:r>
+        <w:t xml:space="preserve"> and with a few volleys brought the pursuit to a halt.  The lieutenant colonel of the 15th Tennessee Cavalry was killed while trying to wrest a flag from a </w:t>
+      </w:r>
+      <w:proofErr w:type="gramStart"/>
+      <w:r>
+        <w:t>Federal</w:t>
+      </w:r>
+      <w:proofErr w:type="gramEnd"/>
+      <w:r>
+        <w:t xml:space="preserve"> color-bearer.  With three batteries and two </w:t>
+      </w:r>
+      <w:r>
+        <w:lastRenderedPageBreak/>
+        <w:t>brigades in their front, Chalmers's men were unable to force their way across Bigby Creek and soon pulled back.  The gaunt gray cavalrymen had to be content with seizing a nearby flour mill and sniping at Cox from long range.</w:t>
+      </w:r>
+    </w:p>
+    <w:p>
+      <w:r>
+        <w:t>Only the timely arrival of Schofield's lead infantry division under Jacob Cox, who blocked the pike and turned back James Chalmer's pursuing Confederate troopers, saved Capron's men and kept Forrest from riding into Columbia, which at the time was only garrisoned by a single Federal Brigade.</w:t>
+      </w:r>
+    </w:p>
+    <w:p>
+      <w:r>
+        <w:t xml:space="preserve">At 5 AM on the morning of the 24th, Bowers </w:t>
+      </w:r>
+      <w:r>
+        <w:t xml:space="preserve">had </w:t>
+      </w:r>
+      <w:r>
+        <w:t>received orders to march to Columbia at daybreak.  Bowers complied</w:t>
+      </w:r>
+      <w:r>
+        <w:t xml:space="preserve"> and</w:t>
+      </w:r>
+      <w:r>
+        <w:t xml:space="preserve"> reach</w:t>
+      </w:r>
+      <w:r>
+        <w:t>ed</w:t>
+      </w:r>
+      <w:r>
+        <w:t xml:space="preserve"> Columbia at 10 AM and t</w:t>
+      </w:r>
+      <w:r>
+        <w:t>ook</w:t>
+      </w:r>
+      <w:r>
+        <w:t xml:space="preserve"> position south of town.  The men immediately began constructing works.  At 2 PM, the 5th moved to the southwest side of town with their right near </w:t>
+      </w:r>
+      <w:r>
+        <w:t>Mount</w:t>
+      </w:r>
+      <w:r>
+        <w:t xml:space="preserve"> Pleasant pike, facing south.  Major Bowers reported, “We there constructed a line of breastworks and sent out skirmishers, who engaged the enemy.”</w:t>
+      </w:r>
+    </w:p>
+    <w:p>
+      <w:r>
+        <w:t>Randolph Rosenberger wrote of the ordeal to his wife before being killed at Spring Hill on November 29th: “We had a very heavy march from Pulaski to Columbia about forty-six miles and a good many of our men fell back couldn't reach it they came straggling in afterwards.”</w:t>
+      </w:r>
+    </w:p>
+    <w:p>
+      <w:r>
+        <w:t>During the night of the 25th, Schofield ordered Cox to move two brigades across the Duck River into a position “covering the pontoon bridge at the ford.”  Responding to this order, the 5th Tennessee, around 11 PM, marched through Columbia, crossed the Duck River, and made camp approximately half a mile north of the river.  Captain David Sparks, with thirty men of Company D remained on the south side of the river on picket duty until the morning of the 27th.  The 5th Tennessee remained in this position until the morning of the 29th.</w:t>
+      </w:r>
+    </w:p>
+    <w:p>
+      <w:r>
+        <w:t>Major Bowers received his orders to march at 7 PM on the 29th and started toward Franklin a half an hour later.</w:t>
+      </w:r>
+      <w:r>
+        <w:t xml:space="preserve">  </w:t>
+      </w:r>
+      <w:r>
+        <w:t xml:space="preserve">It was well into the night before </w:t>
+      </w:r>
+      <w:r>
+        <w:t>the Confederates</w:t>
+      </w:r>
+      <w:r>
+        <w:t xml:space="preserve"> </w:t>
+      </w:r>
+      <w:r>
+        <w:t xml:space="preserve">were </w:t>
+      </w:r>
+      <w:r>
+        <w:t>ready to advance with two Confederate divisions laboriously cross</w:t>
+      </w:r>
+      <w:r>
+        <w:t>ing</w:t>
+      </w:r>
+      <w:r>
+        <w:t xml:space="preserve"> on the newly emplaced pontoons.</w:t>
+      </w:r>
+    </w:p>
+    <w:p>
+      <w:r>
+        <w:t xml:space="preserve">Meanwhile, the Federal commander remaining behind at Columbia, Brigadier General Jacob D. Cox, alertly utilizing this opportunity to begin the </w:t>
+      </w:r>
+      <w:r>
+        <w:t>withdrawal</w:t>
+      </w:r>
+      <w:r>
+        <w:t xml:space="preserve"> ordered by Schofield.  Due to the darkness Cox was willing to take somewhat of a gamble.  In the wake of his departing </w:t>
+      </w:r>
+      <w:r>
+        <w:t>divisions,</w:t>
+      </w:r>
+      <w:r>
+        <w:t xml:space="preserve"> he left only the two previously deployed Kentucky regiments and a few skirmishers to hold the extensive length of breastworks along the main line.</w:t>
+      </w:r>
+    </w:p>
+    <w:p>
+      <w:r>
+        <w:t xml:space="preserve">The first troops to pull out were those of Brigadier General James Reilly.  They were on the march between 7 and 8 PM with Wood's division of the Fourth Corps following about 10 PM.  Despite what appeared to be a clear night, there was no moon, and the darkness </w:t>
+      </w:r>
+      <w:r>
+        <w:lastRenderedPageBreak/>
+        <w:t>seemed almost impenetrable.  The march appeared to be exasperatingly slow to the men, who knew something important was in the air.  At Rutherford Creek, due to a narrow, flimsy bridge, the column's progress nearly came to a halt.  Finally, about midnight, Kimball's trailing division, which had remained at Rutherford Creek most of the day, crossed over the bridge.</w:t>
+      </w:r>
+    </w:p>
+    <w:p>
+      <w:r>
+        <w:t xml:space="preserve">The men in the long column stumbled on with increasing effort, frequently stopping and starting with abrupt jolts and lurches.  Weariness became fatigue, and fatigue exhaustion.  Mile after mile the men shuffled onward in silent agony, the blackness of the night concealing their sullen faces.  Many of the men hadn't slept in three nights.  Some of the men </w:t>
+      </w:r>
+      <w:proofErr w:type="gramStart"/>
+      <w:r>
+        <w:t>actually fell</w:t>
+      </w:r>
+      <w:proofErr w:type="gramEnd"/>
+      <w:r>
+        <w:t xml:space="preserve"> asleep while walking, suddenly collapsing in the road, where the fall would jar them awake.  Then, with pained groans, they would get up and stagger onward.</w:t>
+      </w:r>
+    </w:p>
+    <w:p>
+      <w:r>
+        <w:t xml:space="preserve">Captain Alfred Ragle of Company K, 5th Tennessee Infantry, with thirty men brought up the rear of the regiment.  One man had to be left due to fatigue and was reported as “probably captured by the enemy.”  The man was Corporal Thomas M. Stokes of Company I </w:t>
+      </w:r>
+      <w:r>
+        <w:t xml:space="preserve">and he </w:t>
+      </w:r>
+      <w:r>
+        <w:t>was indeed captured at Spring Hill on the night of November 29th.</w:t>
+      </w:r>
+    </w:p>
+    <w:p>
+      <w:r>
+        <w:t>John Schofield rode into Spring Hill about 7 PM knowing that he was facing the bulk of the Southern Army.</w:t>
+      </w:r>
+      <w:r>
+        <w:t xml:space="preserve">  </w:t>
+      </w:r>
+      <w:r>
+        <w:t>The approach to Spring Hill, wrote a Federal officer of Cox's division, was fraught with extraordinary danger.  As an aide to General Cox passed the long line of campfires, only about a quarter of a mile east of the turnpike, he could easily discern Confederates walking about the fires.</w:t>
+      </w:r>
+      <w:r>
+        <w:t xml:space="preserve">  </w:t>
+      </w:r>
+      <w:r>
+        <w:t>Schofield personally marched to Thompson Station with Ruger's division to check a story of Rebel troops there.  Forrest's men were gone, so he left Ruger there to keep the road open and rode back to Spring Hill.</w:t>
+      </w:r>
+    </w:p>
+    <w:p>
+      <w:r>
+        <w:t>Beginning about 11 PM with the arrival of Cox and some of his division, Spring Hill began filling up with bone-weary Federal troops.  While the new arrivals were put to work erecting barricades, Stanley awaited word from Schofield about the situation at Thompson's Station.  About 11:30 PM Schofield</w:t>
+      </w:r>
+      <w:r>
+        <w:t xml:space="preserve"> </w:t>
+      </w:r>
+      <w:r>
+        <w:t>returned to Spring Hill with unexpectedly good news.  The Rebel cavalry had disappeared upon his approach, leaving their campfires burning.  Ruger's division had been left to occupy the site, and thus the road north of the village seemed to be clear all the way to the Harpeth River.  Ten minutes later orders were issued for Cox, followed by the entire army, to march to Franklin.  Yet most of the Federal troops at Spring Hill were so tired that one of Cox's officers said the men would have chosen to fight a battle there rather than resume the march.</w:t>
+      </w:r>
+    </w:p>
+    <w:p>
+      <w:r>
+        <w:t>Schofield met General Jacob Cox, who had just arrived with the last division from Columbia.  Schofield told Cox to lead the way with his troops, and the retreat north to Franklin began, just after midnight.</w:t>
+      </w:r>
+    </w:p>
+    <w:p>
+      <w:r>
+        <w:lastRenderedPageBreak/>
+        <w:t>The only remaining Federal troops in the direction of Columbia at this point were the two Kentucky regiments and the other pickets, left to retard Lee's Corps in their pursuit.</w:t>
+      </w:r>
+      <w:r>
+        <w:t xml:space="preserve">  </w:t>
+      </w:r>
+      <w:r>
+        <w:t>About 4 AM, the Kentucky units under a lieutenant colonel arrived at Spring Hill, and the last of Schofield's troops were present.</w:t>
+      </w:r>
+      <w:r>
+        <w:t xml:space="preserve">  </w:t>
+      </w:r>
+      <w:r>
+        <w:t xml:space="preserve">Schofield and Cox rode into the outskirts of </w:t>
+      </w:r>
+      <w:proofErr w:type="gramStart"/>
+      <w:r>
+        <w:t>Franklin</w:t>
+      </w:r>
+      <w:proofErr w:type="gramEnd"/>
+      <w:r>
+        <w:t xml:space="preserve"> about 4:30 AM at the head of Cox's division, the vanguard of the Federal Army – almost two hours before sunrise.  Cox and his men had covered twenty-two miles in ten hours.  </w:t>
+      </w:r>
+    </w:p>
+    <w:p>
+      <w:r>
+        <w:rPr>
+          <w:rFonts w:eastAsia="Bitstream Vera Serif" w:cs="Bitstream Vera Serif"/>
+        </w:rPr>
+        <w:t>“</w:t>
+      </w:r>
+      <w:r>
+        <w:t>Hood nearly gobbled us up.”</w:t>
+      </w:r>
+    </w:p>
+    <w:p>
+      <w:r>
+        <w:t>Cox stopped at the first house he came to, woke up Fountain Branch Carter and his family and established his division headquarters in their front parlor.</w:t>
+      </w:r>
+    </w:p>
+    <w:p>
+      <w:r>
+        <w:t xml:space="preserve">The 5th Tennessee arrived at Franklin at 5 AM on the morning of November 30th.  The soldiers were falling out on either side of the road, filling up Mr. Carter's yard, starting fires and cooking coffee.   Cox and his staff were sprawled all over Mr. Carter's rug in the parlor, trying to catch a few winks of sleep, when Schofield reappeared and woke him </w:t>
+      </w:r>
+      <w:r>
+        <w:t xml:space="preserve">and </w:t>
+      </w:r>
+      <w:r>
+        <w:t>then plac</w:t>
+      </w:r>
+      <w:r>
+        <w:t>ed</w:t>
+      </w:r>
+      <w:r>
+        <w:t xml:space="preserve"> him in charge of the </w:t>
+      </w:r>
+      <w:r>
+        <w:t>defense</w:t>
+      </w:r>
+      <w:r>
+        <w:t xml:space="preserve"> of Franklin.</w:t>
+      </w:r>
+    </w:p>
+    <w:p>
+      <w:r>
+        <w:rPr>
+          <w:rFonts w:eastAsia="Bitstream Vera Serif" w:cs="Bitstream Vera Serif"/>
+        </w:rPr>
+        <w:t>“</w:t>
+      </w:r>
+      <w:r>
+        <w:t>Schofield directed me (Cox) to mass my division on both sides of the (Columbia) turnpike, leaving way clear for the (wagon) trains, and let the men make their coffee, whilst he rode into town to ... learn the condition of the river crossings ...”</w:t>
+      </w:r>
+    </w:p>
+    <w:p>
+      <w:r>
+        <w:t xml:space="preserve">Around the south edge of Franklin, there were some old entrenchments, </w:t>
+      </w:r>
+      <w:proofErr w:type="gramStart"/>
+      <w:r>
+        <w:t>dug</w:t>
+      </w:r>
+      <w:proofErr w:type="gramEnd"/>
+      <w:r>
+        <w:t xml:space="preserve"> by the Federal forces a year or so earlier, and Cox decided to use them as the basis for his </w:t>
+      </w:r>
+      <w:r>
+        <w:t>defense</w:t>
+      </w:r>
+      <w:r>
+        <w:t>.  Cox began with his own division.  They were already on hand, having marched in with him, and they were the troops he knew best.</w:t>
+      </w:r>
+    </w:p>
+    <w:p>
+      <w:r>
+        <w:rPr>
+          <w:rFonts w:eastAsia="Bitstream Vera Serif" w:cs="Bitstream Vera Serif"/>
+        </w:rPr>
+        <w:t>“</w:t>
+      </w:r>
+      <w:r>
+        <w:t>(I – Cox) put my own division – the only troops then in hand – on the line from the Carter house toward the left . . . The most essential part of our defen</w:t>
+      </w:r>
+      <w:r>
+        <w:t>s</w:t>
+      </w:r>
+      <w:r>
+        <w:t>es would thus be first prepared, and Ruger's division, as it should come in, could extend the lines westward with a refused flank at the Carter's Creek Turnpike ...”</w:t>
+      </w:r>
+    </w:p>
+    <w:p>
+      <w:r>
+        <w:t>As other troops arrived from Spring Hill, Cox turned them out into the old defensive line and ordered them to improve it as best they could.</w:t>
+      </w:r>
+      <w:r>
+        <w:t xml:space="preserve">  </w:t>
+      </w:r>
+      <w:r>
+        <w:t xml:space="preserve">Starting on the east, with their left flank on the Harpeth River, was the third brigade, Indiana men commanded by Colonel Isreal N. Stiles.  They stretched from the riverbank and railroad bed on their left to the Lewisburg Pike, covering a front of about 250 yards.  Next came the second brigade under Colonel Joseph S. Casement, running from the Lewisburg Pike to a point just in front of Mr. Carter's cotton gin, about 400 years.  Finally, Brigadier General James W. Reilly's first brigade covered the critical area from the cotton gin to the Columbia Pike with two regiments on the line and three more in reserve - a front of about 160 yards.  Because of Cox's temporary promotion to corps command, Reilly, as senior brigade commander, took over command of </w:t>
+      </w:r>
+      <w:r>
+        <w:lastRenderedPageBreak/>
+        <w:t>the division as well.  Incorporated into the line were eight artillery pieces with twelve more a few hundred yards in the rear.</w:t>
+      </w:r>
+    </w:p>
+    <w:p>
+      <w:r>
+        <w:rPr>
+          <w:rFonts w:eastAsia="Bitstream Vera Serif" w:cs="Bitstream Vera Serif"/>
+        </w:rPr>
+        <w:t>“</w:t>
+      </w:r>
+      <w:r>
+        <w:t xml:space="preserve">A battery on the summit at the right of the brick </w:t>
+      </w:r>
+      <w:r>
+        <w:t>smokehouse</w:t>
+      </w:r>
+      <w:r>
+        <w:t xml:space="preserve"> . . . could fire over the heads of the infantry in the front line, and sweep the approaches . . . “</w:t>
+      </w:r>
+    </w:p>
+    <w:p>
+      <w:r>
+        <w:t xml:space="preserve">Although exhausted after their long march from Columbia, the 5th Tennessee immediately began erecting breastworks of Osage hedge which farmers used to keep their livestock from straying.  This long hedge of Osage orange trees (also called Bois </w:t>
+      </w:r>
+      <w:proofErr w:type="spellStart"/>
+      <w:r>
+        <w:t>D'Arc</w:t>
+      </w:r>
+      <w:proofErr w:type="spellEnd"/>
+      <w:r>
+        <w:t>) ran less than fifty yards in front of Stiles's brigade.  These trees, which contained long thorns on their branches, were cut off about four feet above the ground and the tops were used to extend the line of thorn bushes to the right in front of Casement’s men.</w:t>
+      </w:r>
+    </w:p>
+    <w:p>
+      <w:r>
+        <w:t>By 9:50 AM half the troops were at Franklin, and the other half were within five miles.</w:t>
+      </w:r>
+      <w:r>
+        <w:t xml:space="preserve">  </w:t>
+      </w:r>
+      <w:r>
+        <w:t>By midmorning the excitement had worn off, and for many there was only the numbing fatigue of a forced march under arduous conditions.  “I think our division would have preferred meeting Hood's whole army ... right there than to have continued the march on to Franklin, so worn out and discouraged were they,” wrote one of Cox's officers.</w:t>
+      </w:r>
+    </w:p>
+    <w:p>
+      <w:r>
+        <w:t>T</w:t>
+      </w:r>
+      <w:r>
+        <w:t>he entrenchment</w:t>
+      </w:r>
+      <w:r>
+        <w:t>s</w:t>
+      </w:r>
+      <w:r>
+        <w:t xml:space="preserve"> w</w:t>
+      </w:r>
+      <w:r>
+        <w:t>ere</w:t>
+      </w:r>
+      <w:r>
+        <w:t xml:space="preserve"> nearly complete around noon, although the soldiers would continue to improve them until the beginning of the battle later in the afternoon.  Much of the wood used in building the head-logs of the entrenchment was from an old cotton gin on the Fountain Branch Carter farm where the battle was fought.  The 5th Tennessee would be positioned on the east side of the cotton gin during the battle.</w:t>
+      </w:r>
+    </w:p>
+    <w:p>
+      <w:r>
+        <w:t>Like a giant, unwinding serpent</w:t>
+      </w:r>
+      <w:r>
+        <w:t>,</w:t>
+      </w:r>
+      <w:r>
+        <w:t xml:space="preserve"> the ranks of Schofield's small army, led by the 23rd Corps, had wearily trudged down the long decline from Winstead Hill several miles south of Franklin.</w:t>
+      </w:r>
+    </w:p>
+    <w:p>
+      <w:r>
+        <w:t>Sergeant James P. Matlock of Company K, 5th Tennessee Infantry, wrote of his experiences: “We left Marietta the 5th of November and went to Nashville and from there to Pulaski, Tennessee eighty seven miles from Nashville and when we got there old Hood began to move on us and we fell back to Columbia and fought there three days the 27th, 28th, and 29th and on the night of the 29th we fell back to Franklin a distance of twenty miles.”</w:t>
+      </w:r>
+    </w:p>
+    <w:p>
+      <w:r>
+        <w:t>Colonel John S. Casement’s 2nd Brigade was placed on the left wing during the battle with the brigade's left on the Lewisburg Pike and the right on the east side of the Carter's cotton gin.  Casement placed the 124th Indiana, the 65th Illinois, and the 65th Indiana in the first line of battle with the 5th Tennessee in the second line</w:t>
+      </w:r>
+      <w:r>
+        <w:t>, in the center of the Federal lines, between the Columbia and Lewisburg Pikes.</w:t>
+      </w:r>
+    </w:p>
+    <w:p>
+      <w:r>
+        <w:rPr>
+          <w:rFonts w:eastAsia="Bitstream Vera Serif" w:cs="Bitstream Vera Serif"/>
+        </w:rPr>
+        <w:lastRenderedPageBreak/>
+        <w:t>“</w:t>
+      </w:r>
+      <w:r>
+        <w:t xml:space="preserve">General Reilly, in command of my division, made his headquarters at the cotton-gin, where the salient occupied by the battery was not only a point likely to be aimed at in an assault, but was also prominent enough to give a view along the front if the smoke should permit ... It was now three o'clock, </w:t>
+      </w:r>
+      <w:r>
+        <w:t>and ...</w:t>
+      </w:r>
+      <w:r>
+        <w:t xml:space="preserve"> the sun would set at five o'clock.  Hood must attack soon or not at all ... “</w:t>
+      </w:r>
+    </w:p>
+    <w:p>
+      <w:r>
+        <w:t>Lacking timber due to the cleared fields which spread for nearly two miles south to Winstead Hill, the men of the 23rd Corps seized upon the Fountain B. Carter cotton gin which stood less than a hundred yards east of the Columbia pike, stripping it of planks, joist timbers, and even the levers from the screw press.  These boards and timbers were used in fashioning a framework barricade of rails.  Earth</w:t>
+      </w:r>
+      <w:r>
+        <w:t>,</w:t>
+      </w:r>
+      <w:r>
+        <w:t xml:space="preserve"> dug from what became trenches on either side of the breastwork</w:t>
+      </w:r>
+      <w:r>
+        <w:t>,</w:t>
+      </w:r>
+      <w:r>
+        <w:t xml:space="preserve"> was piled on both sides and on top of the structure.  Then a heavy head log was laid on top, between which</w:t>
+      </w:r>
+      <w:r>
+        <w:t>,</w:t>
+      </w:r>
+      <w:r>
+        <w:t xml:space="preserve"> and the underlying earthwork a narrow space</w:t>
+      </w:r>
+      <w:r>
+        <w:t>,</w:t>
+      </w:r>
+      <w:r>
+        <w:t xml:space="preserve"> was cleared for infantrymen to fire through.  In many areas these earthen parapets were five feet high and perhaps four feet or more thick, with wide ditches two to three feet deep on either side.  Also, several artillery embrasures were constructed in the breastworks.</w:t>
+      </w:r>
+    </w:p>
+    <w:p>
+      <w:r>
+        <w:t>Because of the s</w:t>
+      </w:r>
+      <w:r>
+        <w:t>t</w:t>
+      </w:r>
+      <w:r>
+        <w:t xml:space="preserve">rategic position of the Carter cotton gin along the natural line of defense, a salient was constructed in the breastworks at this point.  From the parapets which passed a few yards south of the cotton gin, the line swung sharply northwest for a depth of about forty yards to reach </w:t>
+      </w:r>
+      <w:r>
+        <w:t>Columbia</w:t>
+      </w:r>
+      <w:r>
+        <w:t xml:space="preserve"> pike.  The boys worked like badgers, said a soldier, and before noon this line of reinforced earthworks was completed.</w:t>
+      </w:r>
+    </w:p>
+    <w:p>
+      <w:r>
+        <w:t>To</w:t>
+      </w:r>
+      <w:r>
+        <w:t xml:space="preserve"> make the approach to their line more difficult, the troops in the area between the river and the Lewisburg pike had utilized a hedge of the Osage orange in their front, chopping and moving a portion of the tangled, thorny trees </w:t>
+      </w:r>
+      <w:r>
+        <w:t>to</w:t>
+      </w:r>
+      <w:r>
+        <w:t xml:space="preserve"> form an abatis on the outside of the parapet.   This thorny obstruction proved to be so imposing that other troops soon cut various nearby hedges and dragged them in front of their positions.  From the Harpeth River westward, the Federal entrenchments assumed such a grim and forbidding character that they clearly seemed more than sufficient to discourage any hasty enemy assault.</w:t>
+      </w:r>
+    </w:p>
+    <w:p>
+      <w:r>
+        <w:t xml:space="preserve">Whereas Cox's expanse of breastworks </w:t>
+      </w:r>
+      <w:proofErr w:type="gramStart"/>
+      <w:r>
+        <w:t>were</w:t>
+      </w:r>
+      <w:proofErr w:type="gramEnd"/>
+      <w:r>
+        <w:t xml:space="preserve"> unbroken from the Harpeth to the Columbia pike, where the road passed over the Carter hill, a gap was left in the line to allow wagons and the balance of the army to pass in.  Yet Cox's men covered this gap without formal orders to do so by constructing a second line of breastworks about seventy yards in the rear of the first – along the northern boundary of Carter's garden, where his wooden frame farm office and brick smokehouse stood.  This second parapet was extended east across the Columbia pike a few yards, forcing wagons to detour around it, this retrenchment was only about a hundred yards long, terminating in a line of rail barricades of slight protection.</w:t>
+      </w:r>
+    </w:p>
+    <w:p>
+      <w:r>
+        <w:lastRenderedPageBreak/>
+        <w:t xml:space="preserve">The ranks of the Confederate army had been largely concealed by the timbered slopes and ridges of the high ground.  </w:t>
+      </w:r>
+      <w:proofErr w:type="gramStart"/>
+      <w:r>
+        <w:t>A</w:t>
+      </w:r>
+      <w:r>
+        <w:t>bout</w:t>
+      </w:r>
+      <w:proofErr w:type="gramEnd"/>
+      <w:r>
+        <w:t xml:space="preserve"> 2:45 PM the columns swarmed forward along the pike, deploying in line of battle at the northern foot of Breezy and Winstead hills.  The sight was as if the ground had suddenly poured forth a torrent of butternut and gray.  Soon the stone-white surface of the Columbia pike was blotted out with “a living wall of men and glistening steel,” wrote a distant Federal observer.  From the advanced positions of Wagner's </w:t>
+      </w:r>
+      <w:r>
+        <w:t>men,</w:t>
+      </w:r>
+      <w:r>
+        <w:t xml:space="preserve"> it looked like “the appearance of a huge monster closed in folds of flashing steel.”  In the bright sunlight the gleam of rifle barrels with fixed bayonets sent shimmering light waves flickering in the air.</w:t>
+      </w:r>
+    </w:p>
+    <w:p>
+      <w:r>
+        <w:t xml:space="preserve">By 3:30 PM, </w:t>
+      </w:r>
+      <w:proofErr w:type="gramStart"/>
+      <w:r>
+        <w:t>all across</w:t>
+      </w:r>
+      <w:proofErr w:type="gramEnd"/>
+      <w:r>
+        <w:t xml:space="preserve"> the open fields in front of Winstead and Breezy Hills, and east almost to the Harpeth River, six Confederate divisions were on the move.  Lines were formed with </w:t>
+      </w:r>
+      <w:r>
+        <w:t>precision;</w:t>
+      </w:r>
+      <w:r>
+        <w:t xml:space="preserve"> flags were </w:t>
+      </w:r>
+      <w:r>
+        <w:t>unfurled,</w:t>
+      </w:r>
+      <w:r>
+        <w:t xml:space="preserve"> and several regimental bands struck up “Dixie” and “Bonnie Blue Flag” as the formations took shape.  Mounted officers rode up and down the lines to the cheers of the ranks, and the troops went forward.  As they advanced, most divisions would deploy into a formation with two brigades in front and one behind as support.</w:t>
+      </w:r>
+    </w:p>
+    <w:p>
+      <w:r>
+        <w:t>A mile and a half away, the grand spectacle was watched by the men in the Federal lines, and before long their own bands were replying with their own tunes.  Cox, riding along behind the eastern flank of his line near the Lewisburg Pike, took a moment to stop and watch the grand spectacle unfolding in the fields in front of him:</w:t>
+      </w:r>
+    </w:p>
+    <w:p>
+      <w:pPr>
+        <w:pStyle w:val="BodyTextIndent"/>
+      </w:pPr>
+      <w:r>
+        <w:t xml:space="preserve">... the long lines of Hood's army surged up out of the hollow in which they had </w:t>
+      </w:r>
+      <w:proofErr w:type="gramStart"/>
+      <w:r>
+        <w:t>formed, and</w:t>
+      </w:r>
+      <w:proofErr w:type="gramEnd"/>
+      <w:r>
+        <w:t xml:space="preserve"> were seen coming forward in splendid array.  The sight was one to send a thrill through the heart, and those who saw it have never forgotten its martial splendor ... it was a rare thing to have a battlefield on which the contending armies could be seen.</w:t>
+      </w:r>
+    </w:p>
+    <w:p>
+      <w:pPr>
+        <w:pStyle w:val="BodyTextIndent"/>
+        <w:ind w:left="0"/>
+      </w:pPr>
+      <w:r>
+        <w:t>It was 4 PM and the ground trembled under the weight of more than 20,000 marching feet.  It was a sound, said an eyewitness, like the low, hallow rumble of distant thunder.</w:t>
+      </w:r>
+      <w:r>
+        <w:t xml:space="preserve">  </w:t>
+      </w:r>
+      <w:r>
+        <w:t>Most of the Federal troops were lounging around with some writing letters home and others were chatting idly.</w:t>
+      </w:r>
+    </w:p>
+    <w:p>
+      <w:pPr>
+        <w:pStyle w:val="BodyTextIndent"/>
+        <w:ind w:left="0"/>
+      </w:pPr>
+      <w:r>
+        <w:t xml:space="preserve">As soon as they were seen the batteries on the left </w:t>
+      </w:r>
+      <w:proofErr w:type="gramStart"/>
+      <w:r>
+        <w:t>opened up</w:t>
+      </w:r>
+      <w:proofErr w:type="gramEnd"/>
+      <w:r>
+        <w:t xml:space="preserve"> on them, as well as the guns in Fort Granger, and as the Confederates advanced into rifle range of Stiles' and Casement’s brigades, the infantry opened fire also.</w:t>
+      </w:r>
+    </w:p>
+    <w:p>
+      <w:pPr>
+        <w:pStyle w:val="BodyTextIndent"/>
+        <w:ind w:left="0"/>
+      </w:pPr>
+      <w:r>
+        <w:t xml:space="preserve">Shortly, Confederate Edward Walthall's division </w:t>
+      </w:r>
+      <w:r>
+        <w:t>was</w:t>
+      </w:r>
+      <w:r>
+        <w:t xml:space="preserve"> stopped by the Osage orange thicket abatis.  At first the Confederate troops tried to make a way through, tearing their hands on the thorns, and the officers hacked away with swords but for the most part, they were shot down as they attacked John Casement’s line just west of Lewisburg Pike.  Eventually, gaps </w:t>
+      </w:r>
+      <w:r>
+        <w:lastRenderedPageBreak/>
+        <w:t>were found all along the line and many Confederates poured through only to be trapped in the ditch in front of the entrenchments, a place that had its own special horrors.</w:t>
+      </w:r>
+    </w:p>
+    <w:p>
+      <w:pPr>
+        <w:pStyle w:val="BodyTextIndent"/>
+        <w:ind w:left="0"/>
+      </w:pPr>
+      <w:r>
+        <w:t xml:space="preserve">The Federal call to arms was sounded by the fiery Colonel Jack Casement of Reilly's line.  Jumping on top of the breastworks near the cotton gin.  Casement yelled to his breathlessly waiting throng.  “Men, do you see those damned Rebel sons of bitches coming?”  There was a shout. “Well, I want you to stand here like </w:t>
+      </w:r>
+      <w:r>
+        <w:t>rocks and</w:t>
+      </w:r>
+      <w:r>
+        <w:t xml:space="preserve"> whip the hell out of them.”  Promptly wheeling about, Casement drew his revolver and emptied it at the approaching grey ranks.  In an instant he jumped down among his men and a long line of rifle muskets was leveled toward the foe.</w:t>
+      </w:r>
+    </w:p>
+    <w:p>
+      <w:pPr>
+        <w:pStyle w:val="BodyTextIndent"/>
+        <w:ind w:left="0"/>
+      </w:pPr>
+      <w:r>
+        <w:t xml:space="preserve">Beginning with scattered shots from nervous individuals, the densely packed Federal line had fired spontaneously without orders regardless of the mixture of blue and grey in their front.  Amid this whirlwind cone of </w:t>
+      </w:r>
+      <w:r>
+        <w:t>fire,</w:t>
+      </w:r>
+      <w:r>
+        <w:t xml:space="preserve"> the air suddenly was hideous with </w:t>
+      </w:r>
+      <w:proofErr w:type="spellStart"/>
+      <w:r>
+        <w:t>minie</w:t>
+      </w:r>
+      <w:proofErr w:type="spellEnd"/>
+      <w:r>
+        <w:t xml:space="preserve"> balls.  The hailstorm of musketry virtually leveled those in the front ranks.  Men of both armies lay writhing on the ground, screaming in agony.  The men in the ranks behind were staggered, reeling like a herd of drunken men, said an eyewitness.  Flags rose and fell, then a great, gushing cloud of smoke obscured everything.</w:t>
+      </w:r>
+    </w:p>
+    <w:p>
+      <w:pPr>
+        <w:pStyle w:val="BodyTextIndent"/>
+        <w:ind w:left="0"/>
+      </w:pPr>
+      <w:r>
+        <w:t>The men of Casement’s brigade, some firing Henry repeating rifles, methodically tore Walthall's Tennessee, Alabama, and Arkansas regiments apart.</w:t>
+      </w:r>
+      <w:r>
+        <w:t xml:space="preserve">  </w:t>
+      </w:r>
+      <w:r>
+        <w:t xml:space="preserve">The Confederate Tennessee brigade advanced at a full run in Jack Casement’s front – right up to the repositioned </w:t>
+      </w:r>
+      <w:r>
+        <w:t>Osage</w:t>
+      </w:r>
+      <w:r>
+        <w:t xml:space="preserve"> orange hedge tops.  Abruptly their ranks came to a halt.  Unable to get through the thorny hedge, hands were soon lacerated and torn, and the milling, bewildered men became an easy target for Casement’s men.  Company A of the 65th Indiana had sixteen-shot Henry repeating rifles, the forerunner of the famous </w:t>
+      </w:r>
+      <w:r>
+        <w:t>Winchester lever</w:t>
+      </w:r>
+      <w:r>
+        <w:t>-action firearms.  The firestorm that leapt from Casement's earthworks was described by an eyewitness as an incessant, solid plane upon which a man might seemingly walk -- “a continuous living fringe of flame.”  It was “[by] far the most deadly fire of both small arms and artillery</w:t>
+      </w:r>
+      <w:r>
+        <w:t>.”</w:t>
+      </w:r>
+    </w:p>
+    <w:p>
+      <w:pPr>
+        <w:pStyle w:val="BodyTextIndent"/>
+        <w:ind w:left="0"/>
+      </w:pPr>
+      <w:r>
+        <w:t xml:space="preserve">The dead and wounded immediately in front of the parapet east of the Columbia pike were thicker than </w:t>
+      </w:r>
+      <w:proofErr w:type="gramStart"/>
+      <w:r>
+        <w:t>one</w:t>
+      </w:r>
+      <w:proofErr w:type="gramEnd"/>
+      <w:r>
+        <w:t xml:space="preserve"> witness had ever seen.</w:t>
+      </w:r>
+      <w:r>
+        <w:t xml:space="preserve">  </w:t>
+      </w:r>
+      <w:r>
+        <w:t>With so many men massed at point-blank range, even the poorest marksman couldn't help but hit a human target.</w:t>
+      </w:r>
+    </w:p>
+    <w:p>
+      <w:pPr>
+        <w:pStyle w:val="BodyTextIndent"/>
+        <w:ind w:left="0"/>
+      </w:pPr>
+      <w:r>
+        <w:t>The gap between the hedge and the pike was soon exploited by the Missouri Brigade under Confederate Brigadier General Francis Marion Cockrell.  They were just far enough east not to be delayed much by Wagoner's advance line and had a relatively clear run all the way to the Union main</w:t>
+      </w:r>
+      <w:r>
+        <w:t xml:space="preserve"> </w:t>
+      </w:r>
+      <w:r>
+        <w:t xml:space="preserve">line.  Seven hundred Missourians came toward the gap.  When the Missourians were within one hundred yards of the Federal works, two companies on the western end of Colonel John S. Casement’s line stood up and fired a torrent of lead with </w:t>
+      </w:r>
+      <w:r>
+        <w:lastRenderedPageBreak/>
+        <w:t>repeating rifles.  Adding to the carnage were two twelve-pound Napoleon cannons, firing through openings in the breastworks just in front of the cotton gin.</w:t>
+      </w:r>
+    </w:p>
+    <w:p>
+      <w:pPr>
+        <w:pStyle w:val="BodyTextIndent"/>
+        <w:ind w:left="0"/>
+      </w:pPr>
+      <w:r>
+        <w:t>Not long after the Missourians were repulsed, another Confederate brigade found a break in the hedges.  Brigadier General John Adams brought his troops to the left looking for a way around the obstructions and the Osage orange hedge, crossing behind Walthall's entire division.  Just east of the cotton gin, Adams brought them through the gap.</w:t>
+      </w:r>
+    </w:p>
+    <w:p>
+      <w:pPr>
+        <w:pStyle w:val="BodyTextIndent"/>
+        <w:ind w:left="0"/>
+      </w:pPr>
+      <w:proofErr w:type="gramStart"/>
+      <w:r>
+        <w:t>In spite of</w:t>
+      </w:r>
+      <w:proofErr w:type="gramEnd"/>
+      <w:r>
+        <w:t xml:space="preserve"> being wounded, Adams had somehow managed to stay mounted, and now, as Rebels and Yankees alike watched in stunned admiration, he spurred his horse “Old Charley” out in front of his men and charged alone straight toward the colors of the 65th Illinois.  For a few seconds, both sides held their fire.</w:t>
+      </w:r>
+    </w:p>
+    <w:p>
+      <w:pPr>
+        <w:pStyle w:val="BodyTextIndent"/>
+        <w:ind w:left="0"/>
+      </w:pPr>
+      <w:r>
+        <w:rPr>
+          <w:rFonts w:eastAsia="Bitstream Vera Serif" w:cs="Bitstream Vera Serif"/>
+        </w:rPr>
+        <w:t>“</w:t>
+      </w:r>
+      <w:r>
+        <w:t>Just then, for the first time, we noticed Gen. Adams conspicuously.  He was mounted and in the rear of his line.  He rode along the line urging his men forward.  He then rode through the line and placed himself in front and rode straight toward the colors of the 65th Illinois.  We looked to see him fall every minute, but luck seemed to be with him ...  General Adams no doubt felt encouraged, as he was so near our line.  He spurred his horse and made the last heroic effort to carry his line forward and drive us out of our line.”</w:t>
+      </w:r>
+    </w:p>
+    <w:p>
+      <w:pPr>
+        <w:pStyle w:val="BodyTextIndent"/>
+        <w:ind w:left="0"/>
+      </w:pPr>
+      <w:r>
+        <w:t>Only when “Old Charley” approached the ditch in front of the entrenchments did the Illinois men shoot the horse and rider down.</w:t>
+      </w:r>
+    </w:p>
+    <w:p>
+      <w:pPr>
+        <w:pStyle w:val="BodyTextIndent"/>
+        <w:ind w:left="0"/>
+      </w:pPr>
+      <w:r>
+        <w:rPr>
+          <w:rFonts w:eastAsia="Bitstream Vera Serif" w:cs="Bitstream Vera Serif"/>
+        </w:rPr>
+        <w:t>“</w:t>
+      </w:r>
+      <w:r>
+        <w:t>Our Col. Stewart ... called to our men not to fire on him, but it was too late.  Gen. Adams rode his horse over the ditch to the top of the parapet, undertook to grasp the 'old flag' from the hands of our color sergeant, when he fell, horse and all, shot by the color guard.”</w:t>
+      </w:r>
+    </w:p>
+    <w:p>
+      <w:pPr>
+        <w:pStyle w:val="BodyTextIndent"/>
+        <w:ind w:left="0"/>
+      </w:pPr>
+      <w:r>
+        <w:rPr>
+          <w:rFonts w:eastAsia="Bitstream Vera Serif" w:cs="Bitstream Vera Serif"/>
+        </w:rPr>
+        <w:t>“</w:t>
+      </w:r>
+      <w:r>
+        <w:t>The horse fell dead upon the top of the embankment and the General was caught under him, pierced with bullets.”</w:t>
+      </w:r>
+    </w:p>
+    <w:p>
+      <w:pPr>
+        <w:pStyle w:val="BodyTextIndent"/>
+        <w:ind w:left="0"/>
+      </w:pPr>
+      <w:r>
+        <w:rPr>
+          <w:rFonts w:eastAsia="Bitstream Vera Serif" w:cs="Bitstream Vera Serif"/>
+        </w:rPr>
+        <w:t>“</w:t>
+      </w:r>
+      <w:r>
+        <w:t>He ... (fell) one hundred and fifty to two hundred yards to the left of the gin.”</w:t>
+      </w:r>
+    </w:p>
+    <w:p>
+      <w:pPr>
+        <w:pStyle w:val="BodyTextIndent"/>
+        <w:ind w:left="0"/>
+      </w:pPr>
+      <w:r>
+        <w:rPr>
+          <w:rFonts w:eastAsia="Bitstream Vera Serif" w:cs="Bitstream Vera Serif"/>
+        </w:rPr>
+        <w:t>“</w:t>
+      </w:r>
+      <w:r>
+        <w:t xml:space="preserve">As soon as the charge was repulsed our men sprang upon the works and lifted the horse, while others dragged the General from under him.  He was perfectly </w:t>
+      </w:r>
+      <w:r>
+        <w:t>conscious and</w:t>
+      </w:r>
+      <w:r>
+        <w:t xml:space="preserve"> knew his fate.  He asked for water, as all dying men do in battle as the lifeblood drips from the body.  One of my men gave him a canteen of water, while another brought an armload of cotton from an old gin </w:t>
+      </w:r>
+      <w:r>
+        <w:t>nearby</w:t>
+      </w:r>
+      <w:r>
+        <w:t xml:space="preserve"> and made him a pillow.  The General gallantly thanked them, and in answer to our expressions of sorrow at his sad fate, he said, 'It is the fate of a soldier to die for his country,' and expired.”</w:t>
+      </w:r>
+    </w:p>
+    <w:p>
+      <w:pPr>
+        <w:pStyle w:val="BodyTextIndent"/>
+        <w:ind w:left="0"/>
+      </w:pPr>
+      <w:r>
+        <w:t>In the area between the pike and the cotton gin, the men of Cleburne's division fought hand-to-hand with the Federal troops.  The men on the west end of John Casement’s line, who had just thrown back Cockrell's Missouri brigade, turned to their right and poured enfilading fire into the flank of Cleburne's men still surging into the center.</w:t>
+      </w:r>
+      <w:r>
+        <w:t xml:space="preserve">  </w:t>
+      </w:r>
+      <w:r>
+        <w:t xml:space="preserve">By 4:30, A.P. </w:t>
+      </w:r>
+      <w:r>
+        <w:lastRenderedPageBreak/>
+        <w:t>Stewart's men were clinging ferociously to the outer wall and ditch and fighting with Israel Stiles and John Casement’s men across the entrenchments.</w:t>
+      </w:r>
+    </w:p>
+    <w:p>
+      <w:pPr>
+        <w:pStyle w:val="BodyTextIndent"/>
+        <w:ind w:left="0"/>
+      </w:pPr>
+      <w:r>
+        <w:t xml:space="preserve">Alarms occurred frequently until 11 PM and frequently caused a general musketry fire on both sides from </w:t>
+      </w:r>
+      <w:r>
+        <w:t>the Union</w:t>
+      </w:r>
+      <w:r>
+        <w:t xml:space="preserve"> center toward the right, but no evidence was found that any real attack was made at so late an hour.</w:t>
+      </w:r>
+    </w:p>
+    <w:p>
+      <w:pPr>
+        <w:pStyle w:val="BodyTextIndent"/>
+        <w:ind w:left="0"/>
+      </w:pPr>
+      <w:r>
+        <w:t xml:space="preserve">At midnight, all being quiet in the front, in accordance with orders from the commanding general, Cox began moving his command to the north bank of the river, leaving only a skirmish line in the </w:t>
+      </w:r>
+      <w:r>
+        <w:t>earthworks</w:t>
+      </w:r>
+      <w:r>
+        <w:t xml:space="preserve"> an hour later, when they were also withdrawn.  The Third Division moved by the left flank and crossed the river over the railroad bridge, which had been planked.  The Second Division, with Opdycke's brigade of the Fourth Corps, moved through the town and crossed by the wagon bridge a little below the railroad crossing.  On making the north bank, Cox took up the line of march with his own division for Brentwood in advance of the army.</w:t>
+      </w:r>
+    </w:p>
+    <w:p>
+      <w:pPr>
+        <w:pStyle w:val="BodyTextIndent"/>
+        <w:ind w:left="0"/>
+      </w:pPr>
+      <w:r>
+        <w:t xml:space="preserve">Sgt. Matlock of the 5th wrote of the battle, “...we dug rifle </w:t>
+      </w:r>
+      <w:r>
+        <w:t>pits,</w:t>
+      </w:r>
+      <w:r>
+        <w:t xml:space="preserve"> and we had just got them done when the Rebs got in sight and charged on us thirteen times and was repulsed every time until 10 o'clock in the night when they quit charging.</w:t>
+      </w:r>
+      <w:r>
+        <w:t>”</w:t>
+      </w:r>
+    </w:p>
+    <w:p>
+      <w:pPr>
+        <w:pStyle w:val="BodyTextIndent"/>
+        <w:ind w:left="0"/>
+      </w:pPr>
+      <w:r>
+        <w:t>Sgt. Matlock wrote of his feelings on that cold, November night, “I have been involved in several fights and I never heard as many men crying for help as there was after the fight was over.  The report is the Rebs lost five thousand killed and wounded.  Our loss is seven hundred</w:t>
+      </w:r>
+      <w:r>
+        <w:t xml:space="preserve"> … f</w:t>
+      </w:r>
+      <w:r>
+        <w:t xml:space="preserve">ive of </w:t>
+      </w:r>
+      <w:r>
+        <w:t>[those lost were]</w:t>
+      </w:r>
+      <w:r>
+        <w:t xml:space="preserve"> out of our regiment.”</w:t>
+      </w:r>
+    </w:p>
+    <w:p>
+      <w:pPr>
+        <w:pStyle w:val="BodyTextIndent"/>
+        <w:ind w:left="0"/>
+      </w:pPr>
+      <w:r>
+        <w:t>The casualties in Casement’s Brigade were light.  Casement’s explanation for this was “Not a man left the works unless ordered to do so, which accounts for the small loss.</w:t>
+      </w:r>
+      <w:r>
+        <w:t xml:space="preserve">   </w:t>
+      </w:r>
+      <w:r>
+        <w:t>Interestingly, the casualties of the 5th Tennessee were as high as any regiment in the brigade despite the 5th being in the second line.  Some of the injuries were due to the breastworks which Cox called “more of a show of obstruction to the enemy than a reality.  The hedge, while not allowing entry by the enemy, would certainly allow bullets to penetrate the line.”</w:t>
+      </w:r>
+    </w:p>
+    <w:p>
+      <w:pPr>
+        <w:pStyle w:val="BodyTextIndent"/>
+        <w:ind w:left="0"/>
+      </w:pPr>
+      <w:r>
+        <w:t xml:space="preserve">Joseph Lewis of Company I was shot with a </w:t>
+      </w:r>
+      <w:proofErr w:type="spellStart"/>
+      <w:r>
+        <w:t>minie</w:t>
+      </w:r>
+      <w:proofErr w:type="spellEnd"/>
+      <w:r>
+        <w:t xml:space="preserve"> ball in the groin of the right thigh.  Lewis laid on the frozen battlefield for twenty-eight hours before being captured by the enemy.  The Rebels took him to a hospital in Franklin which was later taken by the Federals.  He was finally taken to hospital number two in Nashville.</w:t>
+      </w:r>
+    </w:p>
+    <w:p>
+      <w:pPr>
+        <w:pStyle w:val="BodyTextIndent"/>
+        <w:ind w:left="0"/>
+      </w:pPr>
+      <w:r>
+        <w:t>T</w:t>
+      </w:r>
+      <w:r>
+        <w:t>he t</w:t>
+      </w:r>
+      <w:r>
+        <w:t>otal official reported losses of the 2nd Brigade were: 65th Indiana, 1 killed 5 wounded; 124th Indiana, 1 killed 5 wounded; 65th Illinois, 1 wounded; and 5th Tennessee, 1 killed, 5 wounded for a total of 3 killed and 16 wounded.</w:t>
+      </w:r>
+    </w:p>
+    <w:p>
+      <w:r>
+        <w:lastRenderedPageBreak/>
+        <w:t>In the battle of Franklin, the 5</w:t>
+      </w:r>
+      <w:r>
+        <w:rPr>
+          <w:vertAlign w:val="superscript"/>
+        </w:rPr>
+        <w:t>th</w:t>
+      </w:r>
+      <w:r>
+        <w:t xml:space="preserve"> Regiment was in the second line of Colonel Casement’s 2</w:t>
+      </w:r>
+      <w:r>
+        <w:rPr>
+          <w:vertAlign w:val="superscript"/>
+        </w:rPr>
+        <w:t>nd</w:t>
+      </w:r>
+      <w:r>
+        <w:t xml:space="preserve"> Brigade, in the center of the Federal lines, between the Columbia and Lewisburg Pikes. Major Bowers reported only six casualties.</w:t>
+      </w:r>
+    </w:p>
+    <w:p>
+      <w:r>
+        <w:tab/>
+        <w:t>In the battle of Nashville, December 15-16, 1864, the regiment was not engaged on the 15</w:t>
+      </w:r>
+      <w:r>
+        <w:rPr>
+          <w:vertAlign w:val="superscript"/>
+        </w:rPr>
+        <w:t>th</w:t>
+      </w:r>
+      <w:r>
+        <w:t>; on the 16</w:t>
+      </w:r>
+      <w:r>
+        <w:rPr>
+          <w:vertAlign w:val="superscript"/>
+        </w:rPr>
+        <w:t>th</w:t>
+      </w:r>
+      <w:r>
+        <w:t>, it was in line of battle on the Hillsboro Pike, and came under musketry fire, but did no serious fighting, and had only one man wounded.</w:t>
+      </w:r>
+    </w:p>
+    <w:p>
+      <w:r>
+        <w:tab/>
+        <w:t>On December 31, Lieutenant Colonel Nathaniel Witt was in command of the regiment, still in the 2</w:t>
+      </w:r>
+      <w:r>
+        <w:rPr>
+          <w:vertAlign w:val="superscript"/>
+        </w:rPr>
+        <w:t>nd</w:t>
+      </w:r>
+      <w:r>
+        <w:t xml:space="preserve"> Brigade, 3</w:t>
+      </w:r>
+      <w:r>
+        <w:rPr>
+          <w:vertAlign w:val="superscript"/>
+        </w:rPr>
+        <w:t>rd</w:t>
+      </w:r>
+      <w:r>
+        <w:t xml:space="preserve"> Division, XXIII Corps. With the division, it moved to North Carolina, arriving at Cape Fear February 8-9-10, 1865, and took part in the campaign which resulted in the occupation of Wilmington, on February 22, 1865.</w:t>
+      </w:r>
+    </w:p>
+    <w:p>
+      <w:r>
+        <w:tab/>
+        <w:t xml:space="preserve">On March 5, the regiment was relieved from duty in North Carolina, and ordered to proceed to Nashville, to be mustered out of service. On April 30, still under Lieutenant Colonel Witt, it was reported </w:t>
+      </w:r>
+      <w:proofErr w:type="spellStart"/>
+      <w:r>
+        <w:t>unbrigaded</w:t>
+      </w:r>
+      <w:proofErr w:type="spellEnd"/>
+      <w:r>
+        <w:t xml:space="preserve"> at </w:t>
+      </w:r>
+      <w:proofErr w:type="gramStart"/>
+      <w:r>
+        <w:t>Nashville, and</w:t>
+      </w:r>
+      <w:proofErr w:type="gramEnd"/>
+      <w:r>
+        <w:t xml:space="preserve"> was mustered out June 30, 1865.</w:t>
+      </w:r>
+    </w:p>
+    <w:p/>
+    <w:p>
+      <w:r>
+        <w:t>Age 24</w:t>
+      </w:r>
+    </w:p>
+    <w:p>
+      <w:pPr>
+        <w:rPr>
+          <w:b/>
+          <w:bCs/>
+        </w:rPr>
+      </w:pPr>
+      <w:r>
+        <w:rPr>
+          <w:b/>
+          <w:bCs/>
+        </w:rPr>
+        <w:t>Birth of daughter</w:t>
+      </w:r>
+    </w:p>
+    <w:p>
+      <w:r>
+        <w:t>His daughter Nancy Jane was born on November 10, 1864, in Tennessee.</w:t>
+      </w:r>
+    </w:p>
+    <w:p>
+      <w:pPr>
+        <w:rPr>
+          <w:rStyle w:val="Hyperlink"/>
+        </w:rPr>
+      </w:pPr>
+      <w:r>
+        <w:fldChar w:fldCharType="begin"/>
+      </w:r>
+      <w:r>
+        <w:instrText>HYPERLINK "https://www.ancestry.com/family-tree/person/tree/15293711/person/245004634"</w:instrText>
+      </w:r>
+      <w:r>
+        <w:fldChar w:fldCharType="separate"/>
+      </w:r>
+    </w:p>
+    <w:p>
+      <w:pPr>
+        <w:rPr>
+          <w:rStyle w:val="Hyperlink"/>
+          <w:b/>
+          <w:bCs/>
+        </w:rPr>
+      </w:pPr>
+      <w:r>
+        <w:rPr>
+          <w:rStyle w:val="Hyperlink"/>
+          <w:b/>
+          <w:bCs/>
+        </w:rPr>
+        <w:t>Nancy Jane SUMMITT</w:t>
+      </w:r>
+    </w:p>
+    <w:p>
+      <w:pPr>
+        <w:rPr>
+          <w:rStyle w:val="Hyperlink"/>
+        </w:rPr>
+      </w:pPr>
+      <w:r>
+        <w:rPr>
+          <w:rStyle w:val="Hyperlink"/>
+        </w:rPr>
+        <w:t>1864–1886</w:t>
+      </w:r>
+    </w:p>
+    <w:p>
+      <w:r>
+        <w:fldChar w:fldCharType="end"/>
+      </w:r>
+    </w:p>
+    <w:p>
+      <w:r>
+        <w:t>10 Nov 1864 • Tennessee, United States</w:t>
+      </w:r>
+    </w:p>
+    <w:p>
+      <w:proofErr w:type="gramStart"/>
+      <w:r>
+        <w:t>  9</w:t>
+      </w:r>
+      <w:proofErr w:type="gramEnd"/>
+      <w:r>
+        <w:t xml:space="preserve"> Dec</w:t>
       </w:r>
     </w:p>
     <w:p>
@@ -2020,12 +4577,12 @@
           <w:b/>
           <w:bCs/>
         </w:rPr>
-        <w:t>Birth of daughter</w:t>
-      </w:r>
-    </w:p>
-    <w:p>
-      <w:r>
-        <w:t>His daughter Nancy Jane was born on November 10, 1864, in Tennessee.</w:t>
+        <w:t>Death of sister</w:t>
+      </w:r>
+    </w:p>
+    <w:p>
+      <w:r>
+        <w:t>His sister Nancy Jane died on December 9, 1864, in Tennessee when James Lee was 24 years old.</w:t>
       </w:r>
     </w:p>
     <w:p>
@@ -2038,7 +4595,7 @@
         <w:fldChar w:fldCharType="begin"/>
       </w:r>
       <w:r>
-        <w:instrText>HYPERLINK "https://www.ancestry.com/family-tree/person/tree/15293711/person/245004634"</w:instrText>
+        <w:instrText>HYPERLINK "https://www.ancestry.com/family-tree/person/tree/15293711/person/245014520"</w:instrText>
       </w:r>
       <w:r>
         <w:fldChar w:fldCharType="separate"/>
@@ -2058,6 +4615,7 @@
           <w:b/>
           <w:bCs/>
         </w:rPr>
+        <w:lastRenderedPageBreak/>
         <w:t>Nancy Jane SUMMITT</w:t>
       </w:r>
     </w:p>
@@ -2071,7 +4629,7 @@
         <w:rPr>
           <w:rStyle w:val="Hyperlink"/>
         </w:rPr>
-        <w:t>1864–1886</w:t>
+        <w:t>1842–1864</w:t>
       </w:r>
     </w:p>
     <w:p>
@@ -2081,58 +4639,57 @@
     </w:p>
     <w:p>
       <w:r>
-        <w:t>10 Nov 1864 • Tennessee, United States</w:t>
+        <w:t>9 Dec 1864 • Tennessee, United States</w:t>
       </w:r>
     </w:p>
     <w:p>
       <w:proofErr w:type="gramStart"/>
       <w:r>
-        <w:t>  9</w:t>
+        <w:t>  26</w:t>
       </w:r>
       <w:proofErr w:type="gramEnd"/>
       <w:r>
-        <w:t xml:space="preserve"> Dec</w:t>
-      </w:r>
-    </w:p>
-    <w:p>
-      <w:pPr>
-        <w:rPr>
-          <w:b/>
-          <w:bCs/>
-        </w:rPr>
-      </w:pPr>
-      <w:r>
-        <w:rPr>
-          <w:b/>
-          <w:bCs/>
-        </w:rPr>
-        <w:t>1864</w:t>
-      </w:r>
-    </w:p>
-    <w:p>
-      <w:r>
-        <w:t>Age 24</w:t>
-      </w:r>
-    </w:p>
-    <w:p>
-      <w:pPr>
-        <w:rPr>
-          <w:b/>
-          <w:bCs/>
-        </w:rPr>
-      </w:pPr>
-      <w:r>
-        <w:rPr>
-          <w:b/>
-          <w:bCs/>
-        </w:rPr>
-        <w:t>Death of sister</w:t>
-      </w:r>
-    </w:p>
-    <w:p>
-      <w:r>
-        <w:lastRenderedPageBreak/>
-        <w:t>His sister Nancy Jane died on December 9, 1864, in Tennessee when James Lee was 24 years old.</w:t>
+        <w:t xml:space="preserve"> Jan</w:t>
+      </w:r>
+    </w:p>
+    <w:p>
+      <w:pPr>
+        <w:rPr>
+          <w:b/>
+          <w:bCs/>
+        </w:rPr>
+      </w:pPr>
+      <w:r>
+        <w:rPr>
+          <w:b/>
+          <w:bCs/>
+        </w:rPr>
+        <w:t>1868</w:t>
+      </w:r>
+    </w:p>
+    <w:p>
+      <w:r>
+        <w:t>Age 27</w:t>
+      </w:r>
+    </w:p>
+    <w:p>
+      <w:pPr>
+        <w:rPr>
+          <w:b/>
+          <w:bCs/>
+        </w:rPr>
+      </w:pPr>
+      <w:r>
+        <w:rPr>
+          <w:b/>
+          <w:bCs/>
+        </w:rPr>
+        <w:t>Birth of son</w:t>
+      </w:r>
+    </w:p>
+    <w:p>
+      <w:r>
+        <w:t>His son Nathan Hargus was born on January 26, 1868, in Washington, Indiana.</w:t>
       </w:r>
     </w:p>
     <w:p>
@@ -2145,7 +4702,7 @@
         <w:fldChar w:fldCharType="begin"/>
       </w:r>
       <w:r>
-        <w:instrText>HYPERLINK "https://www.ancestry.com/family-tree/person/tree/15293711/person/245014520"</w:instrText>
+        <w:instrText>HYPERLINK "https://www.ancestry.com/family-tree/person/tree/15293711/person/245004635"</w:instrText>
       </w:r>
       <w:r>
         <w:fldChar w:fldCharType="separate"/>
@@ -2155,117 +4712,12 @@
       <w:pPr>
         <w:rPr>
           <w:rStyle w:val="Hyperlink"/>
-          <w:b/>
-          <w:bCs/>
-        </w:rPr>
-      </w:pPr>
-      <w:r>
-        <w:rPr>
-          <w:rStyle w:val="Hyperlink"/>
-          <w:b/>
-          <w:bCs/>
-        </w:rPr>
-        <w:t>Nancy Jane SUMMITT</w:t>
-      </w:r>
-    </w:p>
-    <w:p>
-      <w:pPr>
-        <w:rPr>
-          <w:rStyle w:val="Hyperlink"/>
-        </w:rPr>
-      </w:pPr>
-      <w:r>
-        <w:rPr>
-          <w:rStyle w:val="Hyperlink"/>
-        </w:rPr>
-        <w:t>1842–1864</w:t>
-      </w:r>
-    </w:p>
-    <w:p>
-      <w:r>
-        <w:fldChar w:fldCharType="end"/>
-      </w:r>
-    </w:p>
-    <w:p>
-      <w:r>
-        <w:t>9 Dec 1864 • Tennessee, United States</w:t>
-      </w:r>
-    </w:p>
-    <w:p>
-      <w:proofErr w:type="gramStart"/>
-      <w:r>
-        <w:t>  26</w:t>
-      </w:r>
-      <w:proofErr w:type="gramEnd"/>
-      <w:r>
-        <w:t xml:space="preserve"> Jan</w:t>
-      </w:r>
-    </w:p>
-    <w:p>
-      <w:pPr>
-        <w:rPr>
-          <w:b/>
-          <w:bCs/>
-        </w:rPr>
-      </w:pPr>
-      <w:r>
-        <w:rPr>
-          <w:b/>
-          <w:bCs/>
-        </w:rPr>
-        <w:t>1868</w:t>
-      </w:r>
-    </w:p>
-    <w:p>
-      <w:r>
-        <w:t>Age 27</w:t>
-      </w:r>
-    </w:p>
-    <w:p>
-      <w:pPr>
-        <w:rPr>
-          <w:b/>
-          <w:bCs/>
-        </w:rPr>
-      </w:pPr>
-      <w:r>
-        <w:rPr>
-          <w:b/>
-          <w:bCs/>
-        </w:rPr>
-        <w:t>Birth of son</w:t>
-      </w:r>
-    </w:p>
-    <w:p>
-      <w:r>
-        <w:t>His son Nathan Hargus was born on January 26, 1868, in Washington, Indiana.</w:t>
-      </w:r>
-    </w:p>
-    <w:p>
-      <w:pPr>
-        <w:rPr>
-          <w:rStyle w:val="Hyperlink"/>
-        </w:rPr>
-      </w:pPr>
-      <w:r>
-        <w:fldChar w:fldCharType="begin"/>
-      </w:r>
-      <w:r>
-        <w:instrText>HYPERLINK "https://www.ancestry.com/family-tree/person/tree/15293711/person/245004635"</w:instrText>
-      </w:r>
-      <w:r>
-        <w:fldChar w:fldCharType="separate"/>
-      </w:r>
-    </w:p>
-    <w:p>
-      <w:pPr>
-        <w:rPr>
-          <w:rStyle w:val="Hyperlink"/>
-        </w:rPr>
-      </w:pPr>
-      <w:r>
-        <w:rPr>
-          <w:rStyle w:val="Hyperlink"/>
+        </w:rPr>
+      </w:pPr>
+      <w:r>
+        <w:rPr>
+          <w:rStyle w:val="Hyperlink"/>
+          <w:noProof/>
         </w:rPr>
         <w:drawing>
           <wp:inline distT="0" distB="0" distL="0" distR="0" wp14:anchorId="7A92D9AD" wp14:editId="2D3DBC34">
@@ -2436,8 +4888,8 @@
       <w:r>
         <w:rPr>
           <w:rStyle w:val="Hyperlink"/>
-        </w:rPr>
-        <w:lastRenderedPageBreak/>
+          <w:noProof/>
+        </w:rPr>
         <w:drawing>
           <wp:inline distT="0" distB="0" distL="0" distR="0" wp14:anchorId="6EB5BF20" wp14:editId="24CA454C">
             <wp:extent cx="695325" cy="571500"/>
@@ -2519,6 +4971,7 @@
         <w:rPr>
           <w:rStyle w:val="Hyperlink"/>
         </w:rPr>
+        <w:lastRenderedPageBreak/>
         <w:t>1870–1920</w:t>
       </w:r>
     </w:p>
@@ -2676,6 +5129,9 @@
         </w:numPr>
       </w:pPr>
       <w:r>
+        <w:rPr>
+          <w:noProof/>
+        </w:rPr>
         <w:lastRenderedPageBreak/>
         <w:drawing>
           <wp:inline distT="0" distB="0" distL="0" distR="0" wp14:anchorId="4D722370" wp14:editId="46AC6565">
@@ -2816,6 +5272,7 @@
       <w:r>
         <w:rPr>
           <w:rStyle w:val="Hyperlink"/>
+          <w:noProof/>
         </w:rPr>
         <w:lastRenderedPageBreak/>
         <w:drawing>
@@ -3093,6 +5550,7 @@
       <w:r>
         <w:rPr>
           <w:rStyle w:val="Hyperlink"/>
+          <w:noProof/>
         </w:rPr>
         <w:lastRenderedPageBreak/>
         <w:drawing>
@@ -3277,6 +5735,7 @@
       <w:r>
         <w:rPr>
           <w:rStyle w:val="Hyperlink"/>
+          <w:noProof/>
         </w:rPr>
         <w:lastRenderedPageBreak/>
         <w:drawing>
@@ -3568,6 +6027,7 @@
       <w:r>
         <w:rPr>
           <w:rStyle w:val="Hyperlink"/>
+          <w:noProof/>
         </w:rPr>
         <w:drawing>
           <wp:inline distT="0" distB="0" distL="0" distR="0" wp14:anchorId="03B045E5" wp14:editId="50213C87">
@@ -3844,6 +6304,7 @@
       <w:r>
         <w:rPr>
           <w:rStyle w:val="Hyperlink"/>
+          <w:noProof/>
         </w:rPr>
         <w:lastRenderedPageBreak/>
         <w:drawing>
@@ -4121,6 +6582,7 @@
       <w:r>
         <w:rPr>
           <w:rStyle w:val="Hyperlink"/>
+          <w:noProof/>
         </w:rPr>
         <w:drawing>
           <wp:inline distT="0" distB="0" distL="0" distR="0" wp14:anchorId="7A3E0660" wp14:editId="0AC3A533">
@@ -4360,6 +6822,7 @@
       <w:r>
         <w:rPr>
           <w:rStyle w:val="Hyperlink"/>
+          <w:noProof/>
         </w:rPr>
         <w:drawing>
           <wp:inline distT="0" distB="0" distL="0" distR="0" wp14:anchorId="388784A4" wp14:editId="13E4C43B">
@@ -4531,6 +6994,7 @@
       <w:r>
         <w:rPr>
           <w:rStyle w:val="Hyperlink"/>
+          <w:noProof/>
         </w:rPr>
         <w:drawing>
           <wp:inline distT="0" distB="0" distL="0" distR="0" wp14:anchorId="41F8537B" wp14:editId="677984E9">
@@ -5361,6 +7825,9 @@
         </w:numPr>
       </w:pPr>
       <w:r>
+        <w:rPr>
+          <w:noProof/>
+        </w:rPr>
         <w:lastRenderedPageBreak/>
         <w:drawing>
           <wp:inline distT="0" distB="0" distL="0" distR="0" wp14:anchorId="6EA76F98" wp14:editId="4842BA7C">
@@ -5484,6 +7951,9 @@
         </w:numPr>
       </w:pPr>
       <w:r>
+        <w:rPr>
+          <w:noProof/>
+        </w:rPr>
         <w:lastRenderedPageBreak/>
         <w:drawing>
           <wp:inline distT="0" distB="0" distL="0" distR="0" wp14:anchorId="28711939" wp14:editId="19223EC4">
@@ -5619,6 +8089,7 @@
       <w:r>
         <w:rPr>
           <w:rStyle w:val="Hyperlink"/>
+          <w:noProof/>
         </w:rPr>
         <w:drawing>
           <wp:inline distT="0" distB="0" distL="0" distR="0" wp14:anchorId="15E1750E" wp14:editId="48CD37D7">
@@ -5790,6 +8261,7 @@
       <w:r>
         <w:rPr>
           <w:rStyle w:val="Hyperlink"/>
+          <w:noProof/>
         </w:rPr>
         <w:drawing>
           <wp:inline distT="0" distB="0" distL="0" distR="0" wp14:anchorId="0554494B" wp14:editId="16A4197D">
@@ -6025,6 +8497,9 @@
         </w:numPr>
       </w:pPr>
       <w:r>
+        <w:rPr>
+          <w:noProof/>
+        </w:rPr>
         <w:drawing>
           <wp:inline distT="0" distB="0" distL="0" distR="0" wp14:anchorId="0D8C865C" wp14:editId="3EC6F0FD">
             <wp:extent cx="3971925" cy="5715000"/>
@@ -6165,6 +8640,7 @@
       <w:r>
         <w:rPr>
           <w:rStyle w:val="Hyperlink"/>
+          <w:noProof/>
         </w:rPr>
         <w:drawing>
           <wp:inline distT="0" distB="0" distL="0" distR="0" wp14:anchorId="630B2F2B" wp14:editId="3D83B195">
@@ -6335,6 +8811,7 @@
       <w:r>
         <w:rPr>
           <w:rStyle w:val="Hyperlink"/>
+          <w:noProof/>
         </w:rPr>
         <w:drawing>
           <wp:inline distT="0" distB="0" distL="0" distR="0" wp14:anchorId="3F1D63DB" wp14:editId="5893FA8E">
@@ -7227,6 +9704,30 @@
       <w:r>
         <w:t>https://www.onthisday.com/date/1862/march</w:t>
       </w:r>
+    </w:p>
+  </w:footnote>
+  <w:footnote w:id="15">
+    <w:p>
+      <w:pPr>
+        <w:pStyle w:val="FootnoteText"/>
+      </w:pPr>
+      <w:r>
+        <w:rPr>
+          <w:rStyle w:val="FootnoteReference"/>
+        </w:rPr>
+        <w:footnoteRef/>
+      </w:r>
+      <w:r>
+        <w:t xml:space="preserve"> </w:t>
+      </w:r>
+      <w:hyperlink r:id="rId6" w:history="1">
+        <w:r>
+          <w:rPr>
+            <w:rStyle w:val="Hyperlink"/>
+          </w:rPr>
+          <w:t>Battle of Big Creek Gap – Northeast Tennessee Civil War</w:t>
+        </w:r>
+      </w:hyperlink>
     </w:p>
   </w:footnote>
 </w:footnotes>
@@ -9263,7 +11764,7 @@
     <w:lsdException w:name="Closing" w:semiHidden="1" w:unhideWhenUsed="1"/>
     <w:lsdException w:name="Signature" w:semiHidden="1" w:unhideWhenUsed="1"/>
     <w:lsdException w:name="Default Paragraph Font" w:semiHidden="1" w:uiPriority="1" w:unhideWhenUsed="1"/>
-    <w:lsdException w:name="Body Text" w:semiHidden="1" w:unhideWhenUsed="1"/>
+    <w:lsdException w:name="Body Text" w:semiHidden="1" w:uiPriority="0" w:unhideWhenUsed="1"/>
     <w:lsdException w:name="Body Text Indent" w:semiHidden="1" w:unhideWhenUsed="1"/>
     <w:lsdException w:name="List Continue" w:semiHidden="1" w:unhideWhenUsed="1"/>
     <w:lsdException w:name="List Continue 2" w:semiHidden="1" w:unhideWhenUsed="1"/>
@@ -10178,6 +12679,55 @@
       <w:rFonts w:ascii="Times New Roman" w:hAnsi="Times New Roman" w:cs="Times New Roman"/>
     </w:rPr>
   </w:style>
+  <w:style w:type="paragraph" w:styleId="BodyText">
+    <w:name w:val="Body Text"/>
+    <w:basedOn w:val="Normal"/>
+    <w:link w:val="BodyTextChar"/>
+    <w:rsid w:val="008622F9"/>
+    <w:pPr>
+      <w:spacing w:after="240" w:line="240" w:lineRule="auto"/>
+      <w:jc w:val="both"/>
+    </w:pPr>
+    <w:rPr>
+      <w:rFonts w:ascii="Garamond" w:eastAsia="Times New Roman" w:hAnsi="Garamond" w:cs="Times New Roman"/>
+      <w:spacing w:val="-5"/>
+      <w:kern w:val="0"/>
+      <w:szCs w:val="20"/>
+      <w14:ligatures w14:val="none"/>
+    </w:rPr>
+  </w:style>
+  <w:style w:type="character" w:customStyle="1" w:styleId="BodyTextChar">
+    <w:name w:val="Body Text Char"/>
+    <w:basedOn w:val="DefaultParagraphFont"/>
+    <w:link w:val="BodyText"/>
+    <w:rsid w:val="008622F9"/>
+    <w:rPr>
+      <w:rFonts w:ascii="Garamond" w:eastAsia="Times New Roman" w:hAnsi="Garamond" w:cs="Times New Roman"/>
+      <w:spacing w:val="-5"/>
+      <w:kern w:val="0"/>
+      <w:szCs w:val="20"/>
+      <w14:ligatures w14:val="none"/>
+    </w:rPr>
+  </w:style>
+  <w:style w:type="paragraph" w:styleId="BodyTextIndent">
+    <w:name w:val="Body Text Indent"/>
+    <w:basedOn w:val="Normal"/>
+    <w:link w:val="BodyTextIndentChar"/>
+    <w:uiPriority w:val="99"/>
+    <w:unhideWhenUsed/>
+    <w:rsid w:val="000E2178"/>
+    <w:pPr>
+      <w:spacing w:after="120"/>
+      <w:ind w:left="360"/>
+    </w:pPr>
+  </w:style>
+  <w:style w:type="character" w:customStyle="1" w:styleId="BodyTextIndentChar">
+    <w:name w:val="Body Text Indent Char"/>
+    <w:basedOn w:val="DefaultParagraphFont"/>
+    <w:link w:val="BodyTextIndent"/>
+    <w:uiPriority w:val="99"/>
+    <w:rsid w:val="000E2178"/>
+  </w:style>
 </w:styles>
 </file>
 

</xml_diff>